<commit_message>
finish template and frontend changes
</commit_message>
<xml_diff>
--- a/backend/reports/docx/rpt_PA_ChangeRequestTypesFY-Summary.docx
+++ b/backend/reports/docx/rpt_PA_ChangeRequestTypesFY-Summary.docx
@@ -4,64 +4,64 @@
   <w:body>
     <w:tbl>
       <w:tblPr>
-        <w:tblStyle w:val="TableGrid"/>
-        <w:tblpPr w:leftFromText="181" w:rightFromText="181" w:vertAnchor="text" w:tblpY="1"/>
-        <w:tblOverlap w:val="never"/>
-        <w:tblW w:w="5000" w:type="pct"/>
+        <w:tblStyle w:val="GridTable7Colorful-Accent3"/>
+        <w:tblpPr w:leftFromText="181" w:rightFromText="181" w:vertAnchor="text" w:horzAnchor="margin" w:tblpY="204"/>
+        <w:tblW w:w="15300" w:type="dxa"/>
         <w:tblBorders>
           <w:top w:val="none" w:sz="0" w:space="0" w:color="auto"/>
           <w:left w:val="none" w:sz="0" w:space="0" w:color="auto"/>
-          <w:bottom w:val="single" w:sz="2" w:space="0" w:color="A6A6A6" w:themeColor="background1" w:themeShade="A6"/>
+          <w:bottom w:val="none" w:sz="0" w:space="0" w:color="auto"/>
           <w:right w:val="none" w:sz="0" w:space="0" w:color="auto"/>
           <w:insideH w:val="none" w:sz="0" w:space="0" w:color="auto"/>
           <w:insideV w:val="none" w:sz="0" w:space="0" w:color="auto"/>
         </w:tblBorders>
         <w:tblLayout w:type="fixed"/>
-        <w:tblCellMar>
-          <w:top w:w="28" w:type="dxa"/>
-          <w:left w:w="0" w:type="dxa"/>
-          <w:bottom w:w="28" w:type="dxa"/>
-          <w:right w:w="0" w:type="dxa"/>
-        </w:tblCellMar>
         <w:tblLook w:val="0600" w:firstRow="0" w:lastRow="0" w:firstColumn="0" w:lastColumn="0" w:noHBand="1" w:noVBand="1"/>
       </w:tblPr>
       <w:tblGrid>
-        <w:gridCol w:w="1206"/>
-        <w:gridCol w:w="490"/>
-        <w:gridCol w:w="1697"/>
-        <w:gridCol w:w="1697"/>
-        <w:gridCol w:w="1697"/>
-        <w:gridCol w:w="1697"/>
-        <w:gridCol w:w="1697"/>
-        <w:gridCol w:w="1697"/>
-        <w:gridCol w:w="1697"/>
-        <w:gridCol w:w="1697"/>
+        <w:gridCol w:w="1116"/>
+        <w:gridCol w:w="142"/>
+        <w:gridCol w:w="5402"/>
+        <w:gridCol w:w="1080"/>
+        <w:gridCol w:w="1440"/>
+        <w:gridCol w:w="1620"/>
+        <w:gridCol w:w="1260"/>
+        <w:gridCol w:w="1260"/>
+        <w:gridCol w:w="900"/>
+        <w:gridCol w:w="1080"/>
       </w:tblGrid>
       <w:tr>
         <w:trPr>
-          <w:cantSplit/>
-          <w:trHeight w:val="723"/>
+          <w:trHeight w:val="299"/>
         </w:trPr>
         <w:tc>
           <w:tcPr>
-            <w:tcW w:w="1206" w:type="dxa"/>
-            <w:tcBorders>
-              <w:bottom w:val="nil"/>
-            </w:tcBorders>
-            <w:shd w:val="clear" w:color="auto" w:fill="C5D9F0"/>
-          </w:tcPr>
-          <w:p>
-            <w:pPr>
-              <w:ind w:right="-481"/>
+            <w:tcW w:w="1117" w:type="dxa"/>
+            <w:tcBorders>
+              <w:bottom w:val="single" w:sz="2" w:space="0" w:color="BFBFBF" w:themeColor="background1" w:themeShade="BF"/>
+            </w:tcBorders>
+            <w:shd w:val="clear" w:color="auto" w:fill="auto"/>
+          </w:tcPr>
+          <w:p>
+            <w:pPr>
+              <w:ind w:hanging="111"/>
+              <w:contextualSpacing/>
+              <w:rPr>
+                <w:b/>
+                <w:bCs/>
+                <w:color w:val="4A4B4B"/>
+                <w:sz w:val="18"/>
+                <w:szCs w:val="18"/>
+              </w:rPr>
             </w:pPr>
             <w:r>
               <w:rPr>
                 <w:noProof/>
               </w:rPr>
               <w:drawing>
-                <wp:inline distT="0" distB="0" distL="0" distR="0" wp14:anchorId="09BC6DD3" wp14:editId="63F8C7BC">
-                  <wp:extent cx="755015" cy="701273"/>
-                  <wp:effectExtent l="0" t="0" r="0" b="0"/>
+                <wp:inline distT="0" distB="0" distL="0" distR="0" wp14:anchorId="4C0B48FB" wp14:editId="67FBA76A">
+                  <wp:extent cx="666750" cy="603180"/>
+                  <wp:effectExtent l="0" t="0" r="0" b="6985"/>
                   <wp:docPr id="1" name="image1.jpeg" descr="Logo, company name&#10;&#10;Description automatically generated"/>
                   <wp:cNvGraphicFramePr>
                     <a:graphicFrameLocks xmlns:a="http://schemas.openxmlformats.org/drawingml/2006/main" noChangeAspect="1"/>
@@ -76,7 +76,7 @@
                           </pic:cNvPicPr>
                         </pic:nvPicPr>
                         <pic:blipFill>
-                          <a:blip r:embed="rId6" cstate="print"/>
+                          <a:blip r:embed="rId7" cstate="print"/>
                           <a:stretch>
                             <a:fillRect/>
                           </a:stretch>
@@ -84,7 +84,7 @@
                         <pic:spPr>
                           <a:xfrm>
                             <a:off x="0" y="0"/>
-                            <a:ext cx="815651" cy="757593"/>
+                            <a:ext cx="666750" cy="603180"/>
                           </a:xfrm>
                           <a:prstGeom prst="rect">
                             <a:avLst/>
@@ -100,20 +100,25 @@
         </w:tc>
         <w:tc>
           <w:tcPr>
-            <w:tcW w:w="14066" w:type="dxa"/>
+            <w:tcW w:w="14183" w:type="dxa"/>
             <w:gridSpan w:val="9"/>
             <w:tcBorders>
-              <w:bottom w:val="nil"/>
-            </w:tcBorders>
-            <w:shd w:val="clear" w:color="auto" w:fill="C5D9F0"/>
+              <w:bottom w:val="single" w:sz="2" w:space="0" w:color="BFBFBF" w:themeColor="background1" w:themeShade="BF"/>
+            </w:tcBorders>
+            <w:shd w:val="clear" w:color="auto" w:fill="auto"/>
             <w:vAlign w:val="center"/>
           </w:tcPr>
           <w:p>
             <w:pPr>
+              <w:ind w:hanging="111"/>
+              <w:contextualSpacing/>
               <w:jc w:val="center"/>
               <w:rPr>
-                <w:sz w:val="28"/>
-                <w:szCs w:val="28"/>
+                <w:b/>
+                <w:bCs/>
+                <w:color w:val="4A4B4B"/>
+                <w:sz w:val="18"/>
+                <w:szCs w:val="18"/>
               </w:rPr>
             </w:pPr>
             <w:r>
@@ -121,8 +126,8 @@
                 <w:b/>
                 <w:bCs/>
                 <w:color w:val="7E7E7E"/>
-                <w:sz w:val="28"/>
-                <w:szCs w:val="28"/>
+                <w:sz w:val="40"/>
+                <w:szCs w:val="40"/>
               </w:rPr>
               <w:t>Change Request Types</w:t>
             </w:r>
@@ -131,18 +136,23 @@
       </w:tr>
       <w:tr>
         <w:trPr>
-          <w:cantSplit/>
-          <w:trHeight w:val="405"/>
+          <w:trHeight w:val="388"/>
         </w:trPr>
         <w:tc>
           <w:tcPr>
-            <w:tcW w:w="1696" w:type="dxa"/>
+            <w:tcW w:w="1260" w:type="dxa"/>
             <w:gridSpan w:val="2"/>
-            <w:shd w:val="clear" w:color="auto" w:fill="D0D3DD"/>
-          </w:tcPr>
-          <w:p>
-            <w:pPr>
-              <w:ind w:right="-481"/>
+            <w:tcBorders>
+              <w:top w:val="single" w:sz="2" w:space="0" w:color="BFBFBF" w:themeColor="background1" w:themeShade="BF"/>
+              <w:left w:val="single" w:sz="2" w:space="0" w:color="BFBFBF" w:themeColor="background1" w:themeShade="BF"/>
+              <w:bottom w:val="single" w:sz="2" w:space="0" w:color="BFBFBF" w:themeColor="background1" w:themeShade="BF"/>
+              <w:right w:val="single" w:sz="2" w:space="0" w:color="BFBFBF" w:themeColor="background1" w:themeShade="BF"/>
+            </w:tcBorders>
+            <w:shd w:val="clear" w:color="auto" w:fill="D9D9D9" w:themeFill="background1" w:themeFillShade="D9"/>
+          </w:tcPr>
+          <w:p>
+            <w:pPr>
+              <w:contextualSpacing/>
               <w:rPr>
                 <w:b/>
                 <w:bCs/>
@@ -165,12 +175,19 @@
         </w:tc>
         <w:tc>
           <w:tcPr>
-            <w:tcW w:w="1697" w:type="dxa"/>
-            <w:shd w:val="clear" w:color="auto" w:fill="D0D3DD"/>
-          </w:tcPr>
-          <w:p>
-            <w:pPr>
-              <w:ind w:right="-481"/>
+            <w:tcW w:w="5400" w:type="dxa"/>
+            <w:tcBorders>
+              <w:top w:val="single" w:sz="2" w:space="0" w:color="BFBFBF" w:themeColor="background1" w:themeShade="BF"/>
+              <w:left w:val="single" w:sz="2" w:space="0" w:color="BFBFBF" w:themeColor="background1" w:themeShade="BF"/>
+              <w:bottom w:val="single" w:sz="2" w:space="0" w:color="BFBFBF" w:themeColor="background1" w:themeShade="BF"/>
+              <w:right w:val="single" w:sz="2" w:space="0" w:color="BFBFBF" w:themeColor="background1" w:themeShade="BF"/>
+            </w:tcBorders>
+            <w:shd w:val="clear" w:color="auto" w:fill="D9D9D9" w:themeFill="background1" w:themeFillShade="D9"/>
+          </w:tcPr>
+          <w:p>
+            <w:pPr>
+              <w:ind w:right="-113"/>
+              <w:contextualSpacing/>
               <w:rPr>
                 <w:b/>
                 <w:bCs/>
@@ -193,12 +210,18 @@
         </w:tc>
         <w:tc>
           <w:tcPr>
-            <w:tcW w:w="1697" w:type="dxa"/>
-            <w:shd w:val="clear" w:color="auto" w:fill="D0D3DD"/>
-          </w:tcPr>
-          <w:p>
-            <w:pPr>
-              <w:ind w:right="-481"/>
+            <w:tcW w:w="1080" w:type="dxa"/>
+            <w:tcBorders>
+              <w:top w:val="single" w:sz="2" w:space="0" w:color="BFBFBF" w:themeColor="background1" w:themeShade="BF"/>
+              <w:left w:val="single" w:sz="2" w:space="0" w:color="BFBFBF" w:themeColor="background1" w:themeShade="BF"/>
+              <w:bottom w:val="single" w:sz="2" w:space="0" w:color="BFBFBF" w:themeColor="background1" w:themeShade="BF"/>
+              <w:right w:val="single" w:sz="2" w:space="0" w:color="BFBFBF" w:themeColor="background1" w:themeShade="BF"/>
+            </w:tcBorders>
+            <w:shd w:val="clear" w:color="auto" w:fill="D9D9D9" w:themeFill="background1" w:themeFillShade="D9"/>
+          </w:tcPr>
+          <w:p>
+            <w:pPr>
+              <w:contextualSpacing/>
               <w:rPr>
                 <w:b/>
                 <w:bCs/>
@@ -221,12 +244,18 @@
         </w:tc>
         <w:tc>
           <w:tcPr>
-            <w:tcW w:w="1697" w:type="dxa"/>
-            <w:shd w:val="clear" w:color="auto" w:fill="D0D3DD"/>
-          </w:tcPr>
-          <w:p>
-            <w:pPr>
-              <w:ind w:right="-481"/>
+            <w:tcW w:w="1440" w:type="dxa"/>
+            <w:tcBorders>
+              <w:top w:val="single" w:sz="2" w:space="0" w:color="BFBFBF" w:themeColor="background1" w:themeShade="BF"/>
+              <w:left w:val="single" w:sz="2" w:space="0" w:color="BFBFBF" w:themeColor="background1" w:themeShade="BF"/>
+              <w:bottom w:val="single" w:sz="2" w:space="0" w:color="BFBFBF" w:themeColor="background1" w:themeShade="BF"/>
+              <w:right w:val="single" w:sz="2" w:space="0" w:color="BFBFBF" w:themeColor="background1" w:themeShade="BF"/>
+            </w:tcBorders>
+            <w:shd w:val="clear" w:color="auto" w:fill="D9D9D9" w:themeFill="background1" w:themeFillShade="D9"/>
+          </w:tcPr>
+          <w:p>
+            <w:pPr>
+              <w:contextualSpacing/>
               <w:rPr>
                 <w:b/>
                 <w:bCs/>
@@ -249,12 +278,19 @@
         </w:tc>
         <w:tc>
           <w:tcPr>
-            <w:tcW w:w="1697" w:type="dxa"/>
-            <w:shd w:val="clear" w:color="auto" w:fill="D0D3DD"/>
-          </w:tcPr>
-          <w:p>
-            <w:pPr>
-              <w:ind w:right="-481"/>
+            <w:tcW w:w="1620" w:type="dxa"/>
+            <w:tcBorders>
+              <w:top w:val="single" w:sz="2" w:space="0" w:color="BFBFBF" w:themeColor="background1" w:themeShade="BF"/>
+              <w:left w:val="single" w:sz="2" w:space="0" w:color="BFBFBF" w:themeColor="background1" w:themeShade="BF"/>
+              <w:bottom w:val="single" w:sz="2" w:space="0" w:color="BFBFBF" w:themeColor="background1" w:themeShade="BF"/>
+              <w:right w:val="single" w:sz="2" w:space="0" w:color="BFBFBF" w:themeColor="background1" w:themeShade="BF"/>
+            </w:tcBorders>
+            <w:shd w:val="clear" w:color="auto" w:fill="D9D9D9" w:themeFill="background1" w:themeFillShade="D9"/>
+          </w:tcPr>
+          <w:p>
+            <w:pPr>
+              <w:contextualSpacing/>
+              <w:jc w:val="center"/>
               <w:rPr>
                 <w:b/>
                 <w:bCs/>
@@ -277,12 +313,19 @@
         </w:tc>
         <w:tc>
           <w:tcPr>
-            <w:tcW w:w="1697" w:type="dxa"/>
-            <w:shd w:val="clear" w:color="auto" w:fill="D0D3DD"/>
-          </w:tcPr>
-          <w:p>
-            <w:pPr>
-              <w:ind w:right="-481"/>
+            <w:tcW w:w="1260" w:type="dxa"/>
+            <w:tcBorders>
+              <w:top w:val="single" w:sz="2" w:space="0" w:color="BFBFBF" w:themeColor="background1" w:themeShade="BF"/>
+              <w:left w:val="single" w:sz="2" w:space="0" w:color="BFBFBF" w:themeColor="background1" w:themeShade="BF"/>
+              <w:bottom w:val="single" w:sz="2" w:space="0" w:color="BFBFBF" w:themeColor="background1" w:themeShade="BF"/>
+              <w:right w:val="single" w:sz="2" w:space="0" w:color="BFBFBF" w:themeColor="background1" w:themeShade="BF"/>
+            </w:tcBorders>
+            <w:shd w:val="clear" w:color="auto" w:fill="D9D9D9" w:themeFill="background1" w:themeFillShade="D9"/>
+          </w:tcPr>
+          <w:p>
+            <w:pPr>
+              <w:contextualSpacing/>
+              <w:jc w:val="center"/>
               <w:rPr>
                 <w:b/>
                 <w:bCs/>
@@ -305,13 +348,19 @@
         </w:tc>
         <w:tc>
           <w:tcPr>
-            <w:tcW w:w="1697" w:type="dxa"/>
-            <w:shd w:val="clear" w:color="auto" w:fill="D0D3DD"/>
-          </w:tcPr>
-          <w:p>
-            <w:pPr>
-              <w:ind w:right="-481"/>
-              <w:contextualSpacing/>
+            <w:tcW w:w="1260" w:type="dxa"/>
+            <w:tcBorders>
+              <w:top w:val="single" w:sz="2" w:space="0" w:color="BFBFBF" w:themeColor="background1" w:themeShade="BF"/>
+              <w:left w:val="single" w:sz="2" w:space="0" w:color="BFBFBF" w:themeColor="background1" w:themeShade="BF"/>
+              <w:bottom w:val="single" w:sz="2" w:space="0" w:color="BFBFBF" w:themeColor="background1" w:themeShade="BF"/>
+              <w:right w:val="single" w:sz="2" w:space="0" w:color="BFBFBF" w:themeColor="background1" w:themeShade="BF"/>
+            </w:tcBorders>
+            <w:shd w:val="clear" w:color="auto" w:fill="D9D9D9" w:themeFill="background1" w:themeFillShade="D9"/>
+          </w:tcPr>
+          <w:p>
+            <w:pPr>
+              <w:contextualSpacing/>
+              <w:jc w:val="center"/>
               <w:rPr>
                 <w:b/>
                 <w:bCs/>
@@ -334,12 +383,19 @@
         </w:tc>
         <w:tc>
           <w:tcPr>
-            <w:tcW w:w="1697" w:type="dxa"/>
-            <w:shd w:val="clear" w:color="auto" w:fill="D0D3DD"/>
-          </w:tcPr>
-          <w:p>
-            <w:pPr>
-              <w:ind w:right="-481"/>
+            <w:tcW w:w="900" w:type="dxa"/>
+            <w:tcBorders>
+              <w:top w:val="single" w:sz="2" w:space="0" w:color="BFBFBF" w:themeColor="background1" w:themeShade="BF"/>
+              <w:left w:val="single" w:sz="2" w:space="0" w:color="BFBFBF" w:themeColor="background1" w:themeShade="BF"/>
+              <w:bottom w:val="single" w:sz="2" w:space="0" w:color="BFBFBF" w:themeColor="background1" w:themeShade="BF"/>
+              <w:right w:val="single" w:sz="2" w:space="0" w:color="BFBFBF" w:themeColor="background1" w:themeShade="BF"/>
+            </w:tcBorders>
+            <w:shd w:val="clear" w:color="auto" w:fill="D9D9D9" w:themeFill="background1" w:themeFillShade="D9"/>
+          </w:tcPr>
+          <w:p>
+            <w:pPr>
+              <w:contextualSpacing/>
+              <w:jc w:val="center"/>
               <w:rPr>
                 <w:b/>
                 <w:bCs/>
@@ -362,12 +418,19 @@
         </w:tc>
         <w:tc>
           <w:tcPr>
-            <w:tcW w:w="1697" w:type="dxa"/>
-            <w:shd w:val="clear" w:color="auto" w:fill="D0D3DD"/>
-          </w:tcPr>
-          <w:p>
-            <w:pPr>
-              <w:ind w:right="-481"/>
+            <w:tcW w:w="1080" w:type="dxa"/>
+            <w:tcBorders>
+              <w:top w:val="single" w:sz="2" w:space="0" w:color="BFBFBF" w:themeColor="background1" w:themeShade="BF"/>
+              <w:left w:val="single" w:sz="2" w:space="0" w:color="BFBFBF" w:themeColor="background1" w:themeShade="BF"/>
+              <w:bottom w:val="single" w:sz="2" w:space="0" w:color="BFBFBF" w:themeColor="background1" w:themeShade="BF"/>
+              <w:right w:val="single" w:sz="2" w:space="0" w:color="BFBFBF" w:themeColor="background1" w:themeShade="BF"/>
+            </w:tcBorders>
+            <w:shd w:val="clear" w:color="auto" w:fill="D9D9D9" w:themeFill="background1" w:themeFillShade="D9"/>
+          </w:tcPr>
+          <w:p>
+            <w:pPr>
+              <w:contextualSpacing/>
+              <w:jc w:val="center"/>
               <w:rPr>
                 <w:b/>
                 <w:bCs/>
@@ -391,193 +454,1153 @@
       </w:tr>
       <w:tr>
         <w:trPr>
-          <w:cantSplit/>
-          <w:trHeight w:val="405"/>
+          <w:trHeight w:val="409"/>
         </w:trPr>
         <w:tc>
           <w:tcPr>
-            <w:tcW w:w="1696" w:type="dxa"/>
+            <w:tcW w:w="1260" w:type="dxa"/>
             <w:gridSpan w:val="2"/>
             <w:tcBorders>
-              <w:bottom w:val="nil"/>
-            </w:tcBorders>
-            <w:shd w:val="clear" w:color="auto" w:fill="auto"/>
-          </w:tcPr>
-          <w:p>
-            <w:pPr>
-              <w:ind w:right="-481"/>
-              <w:rPr>
-                <w:b/>
-                <w:bCs/>
-                <w:color w:val="4A4B4B"/>
-                <w:sz w:val="18"/>
-                <w:szCs w:val="18"/>
-              </w:rPr>
-            </w:pPr>
-          </w:p>
-        </w:tc>
-        <w:tc>
-          <w:tcPr>
-            <w:tcW w:w="1697" w:type="dxa"/>
-            <w:tcBorders>
-              <w:bottom w:val="nil"/>
-            </w:tcBorders>
-            <w:shd w:val="clear" w:color="auto" w:fill="auto"/>
-          </w:tcPr>
-          <w:p>
-            <w:pPr>
-              <w:ind w:right="-481"/>
-              <w:rPr>
-                <w:b/>
-                <w:bCs/>
-                <w:color w:val="4A4B4B"/>
-                <w:sz w:val="18"/>
-                <w:szCs w:val="18"/>
-              </w:rPr>
-            </w:pPr>
-          </w:p>
-        </w:tc>
-        <w:tc>
-          <w:tcPr>
-            <w:tcW w:w="1697" w:type="dxa"/>
-            <w:tcBorders>
-              <w:bottom w:val="nil"/>
-            </w:tcBorders>
-            <w:shd w:val="clear" w:color="auto" w:fill="auto"/>
-          </w:tcPr>
-          <w:p>
-            <w:pPr>
-              <w:ind w:right="-481"/>
-              <w:rPr>
-                <w:b/>
-                <w:bCs/>
-                <w:color w:val="4A4B4B"/>
-                <w:sz w:val="18"/>
-                <w:szCs w:val="18"/>
-              </w:rPr>
-            </w:pPr>
-          </w:p>
-        </w:tc>
-        <w:tc>
-          <w:tcPr>
-            <w:tcW w:w="1697" w:type="dxa"/>
-            <w:tcBorders>
-              <w:bottom w:val="nil"/>
-            </w:tcBorders>
-            <w:shd w:val="clear" w:color="auto" w:fill="auto"/>
-          </w:tcPr>
-          <w:p>
-            <w:pPr>
-              <w:ind w:right="-481"/>
-              <w:rPr>
-                <w:b/>
-                <w:bCs/>
-                <w:color w:val="4A4B4B"/>
-                <w:sz w:val="18"/>
-                <w:szCs w:val="18"/>
-              </w:rPr>
-            </w:pPr>
-          </w:p>
-        </w:tc>
-        <w:tc>
-          <w:tcPr>
-            <w:tcW w:w="1697" w:type="dxa"/>
-            <w:tcBorders>
-              <w:bottom w:val="nil"/>
-            </w:tcBorders>
-            <w:shd w:val="clear" w:color="auto" w:fill="auto"/>
-          </w:tcPr>
-          <w:p>
-            <w:pPr>
-              <w:ind w:right="-481"/>
-              <w:rPr>
-                <w:b/>
-                <w:bCs/>
-                <w:color w:val="4A4B4B"/>
-                <w:sz w:val="18"/>
-                <w:szCs w:val="18"/>
-              </w:rPr>
-            </w:pPr>
-          </w:p>
-        </w:tc>
-        <w:tc>
-          <w:tcPr>
-            <w:tcW w:w="1697" w:type="dxa"/>
-            <w:tcBorders>
-              <w:bottom w:val="nil"/>
-            </w:tcBorders>
-            <w:shd w:val="clear" w:color="auto" w:fill="auto"/>
-          </w:tcPr>
-          <w:p>
-            <w:pPr>
-              <w:ind w:right="-481"/>
-              <w:rPr>
-                <w:b/>
-                <w:bCs/>
-                <w:color w:val="4A4B4B"/>
-                <w:sz w:val="18"/>
-                <w:szCs w:val="18"/>
-              </w:rPr>
-            </w:pPr>
-          </w:p>
-        </w:tc>
-        <w:tc>
-          <w:tcPr>
-            <w:tcW w:w="1697" w:type="dxa"/>
-            <w:tcBorders>
-              <w:bottom w:val="nil"/>
-            </w:tcBorders>
-            <w:shd w:val="clear" w:color="auto" w:fill="auto"/>
-          </w:tcPr>
-          <w:p>
-            <w:pPr>
-              <w:ind w:right="-481"/>
-              <w:contextualSpacing/>
-              <w:rPr>
-                <w:b/>
-                <w:bCs/>
-                <w:color w:val="4A4B4B"/>
-                <w:sz w:val="18"/>
-                <w:szCs w:val="18"/>
-              </w:rPr>
-            </w:pPr>
-          </w:p>
-        </w:tc>
-        <w:tc>
-          <w:tcPr>
-            <w:tcW w:w="1697" w:type="dxa"/>
-            <w:tcBorders>
-              <w:bottom w:val="nil"/>
-            </w:tcBorders>
-            <w:shd w:val="clear" w:color="auto" w:fill="auto"/>
-          </w:tcPr>
-          <w:p>
-            <w:pPr>
-              <w:ind w:right="-481"/>
-              <w:rPr>
-                <w:b/>
-                <w:bCs/>
-                <w:color w:val="4A4B4B"/>
-                <w:sz w:val="18"/>
-                <w:szCs w:val="18"/>
-              </w:rPr>
-            </w:pPr>
-          </w:p>
-        </w:tc>
-        <w:tc>
-          <w:tcPr>
-            <w:tcW w:w="1697" w:type="dxa"/>
-            <w:tcBorders>
-              <w:bottom w:val="nil"/>
-            </w:tcBorders>
-            <w:shd w:val="clear" w:color="auto" w:fill="auto"/>
-          </w:tcPr>
-          <w:p>
-            <w:pPr>
-              <w:ind w:right="-481"/>
-              <w:rPr>
-                <w:b/>
-                <w:bCs/>
+              <w:top w:val="single" w:sz="2" w:space="0" w:color="BFBFBF" w:themeColor="background1" w:themeShade="BF"/>
+              <w:left w:val="single" w:sz="2" w:space="0" w:color="BFBFBF" w:themeColor="background1" w:themeShade="BF"/>
+              <w:bottom w:val="single" w:sz="2" w:space="0" w:color="BFBFBF" w:themeColor="background1" w:themeShade="BF"/>
+              <w:right w:val="single" w:sz="2" w:space="0" w:color="BFBFBF" w:themeColor="background1" w:themeShade="BF"/>
+            </w:tcBorders>
+            <w:noWrap/>
+          </w:tcPr>
+          <w:p>
+            <w:pPr>
+              <w:contextualSpacing/>
+              <w:jc w:val="center"/>
+              <w:rPr>
+                <w:color w:val="4A4B4B"/>
+                <w:sz w:val="18"/>
+                <w:szCs w:val="18"/>
+              </w:rPr>
+            </w:pPr>
+            <w:r>
+              <w:rPr>
+                <w:color w:val="4A4B4B"/>
+                <w:sz w:val="18"/>
+                <w:szCs w:val="18"/>
+              </w:rPr>
+              <w:t>{</w:t>
+            </w:r>
+            <w:r>
+              <w:rPr>
+                <w:color w:val="4A4B4B"/>
+                <w:sz w:val="18"/>
+                <w:szCs w:val="18"/>
+              </w:rPr>
+              <w:t>$p1</w:t>
+            </w:r>
+            <w:r>
+              <w:rPr>
+                <w:color w:val="4A4B4B"/>
+                <w:sz w:val="18"/>
+                <w:szCs w:val="18"/>
+              </w:rPr>
+              <w:t>.project_number}</w:t>
+            </w:r>
+          </w:p>
+        </w:tc>
+        <w:tc>
+          <w:tcPr>
+            <w:tcW w:w="5403" w:type="dxa"/>
+            <w:tcBorders>
+              <w:top w:val="single" w:sz="2" w:space="0" w:color="BFBFBF" w:themeColor="background1" w:themeShade="BF"/>
+              <w:left w:val="single" w:sz="2" w:space="0" w:color="BFBFBF" w:themeColor="background1" w:themeShade="BF"/>
+              <w:bottom w:val="single" w:sz="2" w:space="0" w:color="BFBFBF" w:themeColor="background1" w:themeShade="BF"/>
+              <w:right w:val="single" w:sz="2" w:space="0" w:color="BFBFBF" w:themeColor="background1" w:themeShade="BF"/>
+            </w:tcBorders>
+          </w:tcPr>
+          <w:p>
+            <w:pPr>
+              <w:contextualSpacing/>
+              <w:rPr>
+                <w:color w:val="4A4B4B"/>
+                <w:sz w:val="18"/>
+                <w:szCs w:val="18"/>
+              </w:rPr>
+            </w:pPr>
+            <w:r>
+              <w:rPr>
+                <w:color w:val="4A4B4B"/>
+                <w:sz w:val="18"/>
+                <w:szCs w:val="18"/>
+              </w:rPr>
+              <w:t>{$p1.project_name}</w:t>
+            </w:r>
+          </w:p>
+        </w:tc>
+        <w:tc>
+          <w:tcPr>
+            <w:tcW w:w="1077" w:type="dxa"/>
+            <w:tcBorders>
+              <w:top w:val="single" w:sz="2" w:space="0" w:color="BFBFBF" w:themeColor="background1" w:themeShade="BF"/>
+              <w:left w:val="single" w:sz="2" w:space="0" w:color="BFBFBF" w:themeColor="background1" w:themeShade="BF"/>
+              <w:bottom w:val="single" w:sz="2" w:space="0" w:color="BFBFBF" w:themeColor="background1" w:themeShade="BF"/>
+              <w:right w:val="single" w:sz="2" w:space="0" w:color="BFBFBF" w:themeColor="background1" w:themeShade="BF"/>
+            </w:tcBorders>
+          </w:tcPr>
+          <w:p>
+            <w:pPr>
+              <w:contextualSpacing/>
+              <w:jc w:val="center"/>
+              <w:rPr>
+                <w:color w:val="4A4B4B"/>
+                <w:sz w:val="18"/>
+                <w:szCs w:val="18"/>
+              </w:rPr>
+            </w:pPr>
+            <w:r>
+              <w:rPr>
+                <w:color w:val="4A4B4B"/>
+                <w:sz w:val="18"/>
+                <w:szCs w:val="18"/>
+              </w:rPr>
+              <w:t>{$p1.fiscal_year}</w:t>
+            </w:r>
+          </w:p>
+        </w:tc>
+        <w:tc>
+          <w:tcPr>
+            <w:tcW w:w="1440" w:type="dxa"/>
+            <w:tcBorders>
+              <w:top w:val="single" w:sz="2" w:space="0" w:color="BFBFBF" w:themeColor="background1" w:themeShade="BF"/>
+              <w:left w:val="single" w:sz="2" w:space="0" w:color="BFBFBF" w:themeColor="background1" w:themeShade="BF"/>
+              <w:bottom w:val="single" w:sz="2" w:space="0" w:color="BFBFBF" w:themeColor="background1" w:themeShade="BF"/>
+              <w:right w:val="single" w:sz="2" w:space="0" w:color="BFBFBF" w:themeColor="background1" w:themeShade="BF"/>
+            </w:tcBorders>
+          </w:tcPr>
+          <w:p>
+            <w:pPr>
+              <w:contextualSpacing/>
+              <w:jc w:val="center"/>
+              <w:rPr>
+                <w:color w:val="4A4B4B"/>
+                <w:sz w:val="18"/>
+                <w:szCs w:val="18"/>
+              </w:rPr>
+            </w:pPr>
+            <w:r>
+              <w:rPr>
+                <w:color w:val="4A4B4B"/>
+                <w:sz w:val="18"/>
+                <w:szCs w:val="18"/>
+              </w:rPr>
+              <w:t>{$p1.total_crs}</w:t>
+            </w:r>
+          </w:p>
+        </w:tc>
+        <w:tc>
+          <w:tcPr>
+            <w:tcW w:w="1620" w:type="dxa"/>
+            <w:tcBorders>
+              <w:top w:val="single" w:sz="2" w:space="0" w:color="BFBFBF" w:themeColor="background1" w:themeShade="BF"/>
+              <w:left w:val="single" w:sz="2" w:space="0" w:color="BFBFBF" w:themeColor="background1" w:themeShade="BF"/>
+              <w:bottom w:val="single" w:sz="2" w:space="0" w:color="BFBFBF" w:themeColor="background1" w:themeShade="BF"/>
+              <w:right w:val="single" w:sz="2" w:space="0" w:color="BFBFBF" w:themeColor="background1" w:themeShade="BF"/>
+            </w:tcBorders>
+          </w:tcPr>
+          <w:p>
+            <w:pPr>
+              <w:contextualSpacing/>
+              <w:jc w:val="center"/>
+              <w:rPr>
+                <w:color w:val="4A4B4B"/>
+                <w:sz w:val="18"/>
+                <w:szCs w:val="18"/>
+              </w:rPr>
+            </w:pPr>
+            <w:r>
+              <w:rPr>
+                <w:color w:val="4A4B4B"/>
+                <w:sz w:val="18"/>
+                <w:szCs w:val="18"/>
+              </w:rPr>
+              <w:t>{$p1.initiated_by}</w:t>
+            </w:r>
+          </w:p>
+        </w:tc>
+        <w:tc>
+          <w:tcPr>
+            <w:tcW w:w="1260" w:type="dxa"/>
+            <w:tcBorders>
+              <w:top w:val="single" w:sz="2" w:space="0" w:color="BFBFBF" w:themeColor="background1" w:themeShade="BF"/>
+              <w:left w:val="single" w:sz="2" w:space="0" w:color="BFBFBF" w:themeColor="background1" w:themeShade="BF"/>
+              <w:bottom w:val="single" w:sz="2" w:space="0" w:color="BFBFBF" w:themeColor="background1" w:themeShade="BF"/>
+              <w:right w:val="single" w:sz="2" w:space="0" w:color="BFBFBF" w:themeColor="background1" w:themeShade="BF"/>
+            </w:tcBorders>
+          </w:tcPr>
+          <w:p>
+            <w:pPr>
+              <w:contextualSpacing/>
+              <w:jc w:val="right"/>
+              <w:rPr>
+                <w:color w:val="4A4B4B"/>
+                <w:sz w:val="18"/>
+                <w:szCs w:val="18"/>
+              </w:rPr>
+            </w:pPr>
+            <w:r>
+              <w:rPr>
+                <w:color w:val="4A4B4B"/>
+                <w:sz w:val="18"/>
+                <w:szCs w:val="18"/>
+              </w:rPr>
+              <w:t>{$p1.budget_sum}</w:t>
+            </w:r>
+          </w:p>
+        </w:tc>
+        <w:tc>
+          <w:tcPr>
+            <w:tcW w:w="1260" w:type="dxa"/>
+            <w:tcBorders>
+              <w:top w:val="single" w:sz="2" w:space="0" w:color="BFBFBF" w:themeColor="background1" w:themeShade="BF"/>
+              <w:left w:val="single" w:sz="2" w:space="0" w:color="BFBFBF" w:themeColor="background1" w:themeShade="BF"/>
+              <w:bottom w:val="single" w:sz="2" w:space="0" w:color="BFBFBF" w:themeColor="background1" w:themeShade="BF"/>
+              <w:right w:val="single" w:sz="2" w:space="0" w:color="BFBFBF" w:themeColor="background1" w:themeShade="BF"/>
+            </w:tcBorders>
+          </w:tcPr>
+          <w:p>
+            <w:pPr>
+              <w:contextualSpacing/>
+              <w:jc w:val="right"/>
+              <w:rPr>
+                <w:color w:val="4A4B4B"/>
+                <w:sz w:val="18"/>
+                <w:szCs w:val="18"/>
+              </w:rPr>
+            </w:pPr>
+            <w:r>
+              <w:rPr>
+                <w:color w:val="4A4B4B"/>
+                <w:sz w:val="18"/>
+                <w:szCs w:val="18"/>
+              </w:rPr>
+              <w:t>{$p1.schedule_sum}</w:t>
+            </w:r>
+          </w:p>
+        </w:tc>
+        <w:tc>
+          <w:tcPr>
+            <w:tcW w:w="900" w:type="dxa"/>
+            <w:tcBorders>
+              <w:top w:val="single" w:sz="2" w:space="0" w:color="BFBFBF" w:themeColor="background1" w:themeShade="BF"/>
+              <w:left w:val="single" w:sz="2" w:space="0" w:color="BFBFBF" w:themeColor="background1" w:themeShade="BF"/>
+              <w:bottom w:val="single" w:sz="2" w:space="0" w:color="BFBFBF" w:themeColor="background1" w:themeShade="BF"/>
+              <w:right w:val="single" w:sz="2" w:space="0" w:color="BFBFBF" w:themeColor="background1" w:themeShade="BF"/>
+            </w:tcBorders>
+          </w:tcPr>
+          <w:p>
+            <w:pPr>
+              <w:contextualSpacing/>
+              <w:jc w:val="right"/>
+              <w:rPr>
+                <w:color w:val="4A4B4B"/>
+                <w:sz w:val="18"/>
+                <w:szCs w:val="18"/>
+              </w:rPr>
+            </w:pPr>
+            <w:r>
+              <w:rPr>
+                <w:color w:val="4A4B4B"/>
+                <w:sz w:val="18"/>
+                <w:szCs w:val="18"/>
+              </w:rPr>
+              <w:t>{$p1.scope_sum}</w:t>
+            </w:r>
+          </w:p>
+        </w:tc>
+        <w:tc>
+          <w:tcPr>
+            <w:tcW w:w="1080" w:type="dxa"/>
+            <w:tcBorders>
+              <w:top w:val="single" w:sz="2" w:space="0" w:color="BFBFBF" w:themeColor="background1" w:themeShade="BF"/>
+              <w:left w:val="single" w:sz="2" w:space="0" w:color="BFBFBF" w:themeColor="background1" w:themeShade="BF"/>
+              <w:bottom w:val="single" w:sz="2" w:space="0" w:color="BFBFBF" w:themeColor="background1" w:themeShade="BF"/>
+              <w:right w:val="single" w:sz="2" w:space="0" w:color="BFBFBF" w:themeColor="background1" w:themeShade="BF"/>
+            </w:tcBorders>
+          </w:tcPr>
+          <w:p>
+            <w:pPr>
+              <w:contextualSpacing/>
+              <w:jc w:val="right"/>
+              <w:rPr>
+                <w:color w:val="4A4B4B"/>
+                <w:sz w:val="18"/>
+                <w:szCs w:val="18"/>
+              </w:rPr>
+            </w:pPr>
+            <w:r>
+              <w:rPr>
+                <w:color w:val="4A4B4B"/>
+                <w:sz w:val="18"/>
+                <w:szCs w:val="18"/>
+              </w:rPr>
+              <w:t>{$p1.none_sum}</w:t>
+            </w:r>
+          </w:p>
+        </w:tc>
+      </w:tr>
+      <w:tr>
+        <w:trPr>
+          <w:trHeight w:val="409"/>
+        </w:trPr>
+        <w:tc>
+          <w:tcPr>
+            <w:tcW w:w="1260" w:type="dxa"/>
+            <w:gridSpan w:val="2"/>
+            <w:tcBorders>
+              <w:top w:val="single" w:sz="2" w:space="0" w:color="BFBFBF" w:themeColor="background1" w:themeShade="BF"/>
+              <w:left w:val="single" w:sz="2" w:space="0" w:color="BFBFBF" w:themeColor="background1" w:themeShade="BF"/>
+              <w:bottom w:val="single" w:sz="2" w:space="0" w:color="BFBFBF" w:themeColor="background1" w:themeShade="BF"/>
+              <w:right w:val="single" w:sz="2" w:space="0" w:color="BFBFBF" w:themeColor="background1" w:themeShade="BF"/>
+            </w:tcBorders>
+            <w:noWrap/>
+          </w:tcPr>
+          <w:p>
+            <w:pPr>
+              <w:contextualSpacing/>
+              <w:jc w:val="center"/>
+              <w:rPr>
+                <w:color w:val="4A4B4B"/>
+                <w:sz w:val="18"/>
+                <w:szCs w:val="18"/>
+              </w:rPr>
+            </w:pPr>
+            <w:r>
+              <w:rPr>
+                <w:color w:val="4A4B4B"/>
+                <w:sz w:val="18"/>
+                <w:szCs w:val="18"/>
+              </w:rPr>
+              <w:t>{$p2.project_number}</w:t>
+            </w:r>
+          </w:p>
+        </w:tc>
+        <w:tc>
+          <w:tcPr>
+            <w:tcW w:w="5403" w:type="dxa"/>
+            <w:tcBorders>
+              <w:top w:val="single" w:sz="2" w:space="0" w:color="BFBFBF" w:themeColor="background1" w:themeShade="BF"/>
+              <w:left w:val="single" w:sz="2" w:space="0" w:color="BFBFBF" w:themeColor="background1" w:themeShade="BF"/>
+              <w:bottom w:val="single" w:sz="2" w:space="0" w:color="BFBFBF" w:themeColor="background1" w:themeShade="BF"/>
+              <w:right w:val="single" w:sz="2" w:space="0" w:color="BFBFBF" w:themeColor="background1" w:themeShade="BF"/>
+            </w:tcBorders>
+          </w:tcPr>
+          <w:p>
+            <w:pPr>
+              <w:contextualSpacing/>
+              <w:rPr>
+                <w:color w:val="4A4B4B"/>
+                <w:sz w:val="18"/>
+                <w:szCs w:val="18"/>
+              </w:rPr>
+            </w:pPr>
+          </w:p>
+        </w:tc>
+        <w:tc>
+          <w:tcPr>
+            <w:tcW w:w="1077" w:type="dxa"/>
+            <w:tcBorders>
+              <w:top w:val="single" w:sz="2" w:space="0" w:color="BFBFBF" w:themeColor="background1" w:themeShade="BF"/>
+              <w:left w:val="single" w:sz="2" w:space="0" w:color="BFBFBF" w:themeColor="background1" w:themeShade="BF"/>
+              <w:bottom w:val="single" w:sz="2" w:space="0" w:color="BFBFBF" w:themeColor="background1" w:themeShade="BF"/>
+              <w:right w:val="single" w:sz="2" w:space="0" w:color="BFBFBF" w:themeColor="background1" w:themeShade="BF"/>
+            </w:tcBorders>
+          </w:tcPr>
+          <w:p>
+            <w:pPr>
+              <w:contextualSpacing/>
+              <w:jc w:val="center"/>
+              <w:rPr>
+                <w:color w:val="4A4B4B"/>
+                <w:sz w:val="18"/>
+                <w:szCs w:val="18"/>
+              </w:rPr>
+            </w:pPr>
+          </w:p>
+        </w:tc>
+        <w:tc>
+          <w:tcPr>
+            <w:tcW w:w="1440" w:type="dxa"/>
+            <w:tcBorders>
+              <w:top w:val="single" w:sz="2" w:space="0" w:color="BFBFBF" w:themeColor="background1" w:themeShade="BF"/>
+              <w:left w:val="single" w:sz="2" w:space="0" w:color="BFBFBF" w:themeColor="background1" w:themeShade="BF"/>
+              <w:bottom w:val="single" w:sz="2" w:space="0" w:color="BFBFBF" w:themeColor="background1" w:themeShade="BF"/>
+              <w:right w:val="single" w:sz="2" w:space="0" w:color="BFBFBF" w:themeColor="background1" w:themeShade="BF"/>
+            </w:tcBorders>
+          </w:tcPr>
+          <w:p>
+            <w:pPr>
+              <w:contextualSpacing/>
+              <w:jc w:val="center"/>
+              <w:rPr>
+                <w:color w:val="4A4B4B"/>
+                <w:sz w:val="18"/>
+                <w:szCs w:val="18"/>
+              </w:rPr>
+            </w:pPr>
+          </w:p>
+        </w:tc>
+        <w:tc>
+          <w:tcPr>
+            <w:tcW w:w="1620" w:type="dxa"/>
+            <w:tcBorders>
+              <w:top w:val="single" w:sz="2" w:space="0" w:color="BFBFBF" w:themeColor="background1" w:themeShade="BF"/>
+              <w:left w:val="single" w:sz="2" w:space="0" w:color="BFBFBF" w:themeColor="background1" w:themeShade="BF"/>
+              <w:bottom w:val="single" w:sz="2" w:space="0" w:color="BFBFBF" w:themeColor="background1" w:themeShade="BF"/>
+              <w:right w:val="single" w:sz="2" w:space="0" w:color="BFBFBF" w:themeColor="background1" w:themeShade="BF"/>
+            </w:tcBorders>
+          </w:tcPr>
+          <w:p>
+            <w:pPr>
+              <w:contextualSpacing/>
+              <w:jc w:val="center"/>
+              <w:rPr>
+                <w:color w:val="4A4B4B"/>
+                <w:sz w:val="18"/>
+                <w:szCs w:val="18"/>
+              </w:rPr>
+            </w:pPr>
+          </w:p>
+        </w:tc>
+        <w:tc>
+          <w:tcPr>
+            <w:tcW w:w="1260" w:type="dxa"/>
+            <w:tcBorders>
+              <w:top w:val="single" w:sz="2" w:space="0" w:color="BFBFBF" w:themeColor="background1" w:themeShade="BF"/>
+              <w:left w:val="single" w:sz="2" w:space="0" w:color="BFBFBF" w:themeColor="background1" w:themeShade="BF"/>
+              <w:bottom w:val="single" w:sz="2" w:space="0" w:color="BFBFBF" w:themeColor="background1" w:themeShade="BF"/>
+              <w:right w:val="single" w:sz="2" w:space="0" w:color="BFBFBF" w:themeColor="background1" w:themeShade="BF"/>
+            </w:tcBorders>
+          </w:tcPr>
+          <w:p>
+            <w:pPr>
+              <w:contextualSpacing/>
+              <w:jc w:val="right"/>
+              <w:rPr>
+                <w:color w:val="4A4B4B"/>
+                <w:sz w:val="18"/>
+                <w:szCs w:val="18"/>
+              </w:rPr>
+            </w:pPr>
+          </w:p>
+        </w:tc>
+        <w:tc>
+          <w:tcPr>
+            <w:tcW w:w="1260" w:type="dxa"/>
+            <w:tcBorders>
+              <w:top w:val="single" w:sz="2" w:space="0" w:color="BFBFBF" w:themeColor="background1" w:themeShade="BF"/>
+              <w:left w:val="single" w:sz="2" w:space="0" w:color="BFBFBF" w:themeColor="background1" w:themeShade="BF"/>
+              <w:bottom w:val="single" w:sz="2" w:space="0" w:color="BFBFBF" w:themeColor="background1" w:themeShade="BF"/>
+              <w:right w:val="single" w:sz="2" w:space="0" w:color="BFBFBF" w:themeColor="background1" w:themeShade="BF"/>
+            </w:tcBorders>
+          </w:tcPr>
+          <w:p>
+            <w:pPr>
+              <w:contextualSpacing/>
+              <w:jc w:val="right"/>
+              <w:rPr>
+                <w:color w:val="4A4B4B"/>
+                <w:sz w:val="18"/>
+                <w:szCs w:val="18"/>
+              </w:rPr>
+            </w:pPr>
+          </w:p>
+        </w:tc>
+        <w:tc>
+          <w:tcPr>
+            <w:tcW w:w="900" w:type="dxa"/>
+            <w:tcBorders>
+              <w:top w:val="single" w:sz="2" w:space="0" w:color="BFBFBF" w:themeColor="background1" w:themeShade="BF"/>
+              <w:left w:val="single" w:sz="2" w:space="0" w:color="BFBFBF" w:themeColor="background1" w:themeShade="BF"/>
+              <w:bottom w:val="single" w:sz="2" w:space="0" w:color="BFBFBF" w:themeColor="background1" w:themeShade="BF"/>
+              <w:right w:val="single" w:sz="2" w:space="0" w:color="BFBFBF" w:themeColor="background1" w:themeShade="BF"/>
+            </w:tcBorders>
+          </w:tcPr>
+          <w:p>
+            <w:pPr>
+              <w:contextualSpacing/>
+              <w:jc w:val="right"/>
+              <w:rPr>
+                <w:color w:val="4A4B4B"/>
+                <w:sz w:val="18"/>
+                <w:szCs w:val="18"/>
+              </w:rPr>
+            </w:pPr>
+          </w:p>
+        </w:tc>
+        <w:tc>
+          <w:tcPr>
+            <w:tcW w:w="1080" w:type="dxa"/>
+            <w:tcBorders>
+              <w:top w:val="single" w:sz="2" w:space="0" w:color="BFBFBF" w:themeColor="background1" w:themeShade="BF"/>
+              <w:left w:val="single" w:sz="2" w:space="0" w:color="BFBFBF" w:themeColor="background1" w:themeShade="BF"/>
+              <w:bottom w:val="single" w:sz="2" w:space="0" w:color="BFBFBF" w:themeColor="background1" w:themeShade="BF"/>
+              <w:right w:val="single" w:sz="2" w:space="0" w:color="BFBFBF" w:themeColor="background1" w:themeShade="BF"/>
+            </w:tcBorders>
+          </w:tcPr>
+          <w:p>
+            <w:pPr>
+              <w:contextualSpacing/>
+              <w:jc w:val="right"/>
+              <w:rPr>
+                <w:color w:val="4A4B4B"/>
+                <w:sz w:val="18"/>
+                <w:szCs w:val="18"/>
+              </w:rPr>
+            </w:pPr>
+          </w:p>
+        </w:tc>
+      </w:tr>
+      <w:tr>
+        <w:trPr>
+          <w:trHeight w:hRule="exact" w:val="25"/>
+        </w:trPr>
+        <w:tc>
+          <w:tcPr>
+            <w:tcW w:w="1260" w:type="dxa"/>
+            <w:gridSpan w:val="2"/>
+            <w:tcBorders>
+              <w:top w:val="single" w:sz="2" w:space="0" w:color="BFBFBF" w:themeColor="background1" w:themeShade="BF"/>
+              <w:left w:val="single" w:sz="2" w:space="0" w:color="BFBFBF" w:themeColor="background1" w:themeShade="BF"/>
+              <w:bottom w:val="single" w:sz="2" w:space="0" w:color="BFBFBF" w:themeColor="background1" w:themeShade="BF"/>
+              <w:right w:val="single" w:sz="2" w:space="0" w:color="BFBFBF" w:themeColor="background1" w:themeShade="BF"/>
+            </w:tcBorders>
+            <w:shd w:val="clear" w:color="auto" w:fill="D9D9D9" w:themeFill="background1" w:themeFillShade="D9"/>
+            <w:noWrap/>
+          </w:tcPr>
+          <w:p>
+            <w:pPr>
+              <w:contextualSpacing/>
+              <w:jc w:val="center"/>
+              <w:rPr>
+                <w:color w:val="4A4B4B"/>
+                <w:sz w:val="18"/>
+                <w:szCs w:val="18"/>
+              </w:rPr>
+            </w:pPr>
+          </w:p>
+        </w:tc>
+        <w:tc>
+          <w:tcPr>
+            <w:tcW w:w="5403" w:type="dxa"/>
+            <w:tcBorders>
+              <w:top w:val="single" w:sz="2" w:space="0" w:color="BFBFBF" w:themeColor="background1" w:themeShade="BF"/>
+              <w:left w:val="single" w:sz="2" w:space="0" w:color="BFBFBF" w:themeColor="background1" w:themeShade="BF"/>
+              <w:bottom w:val="single" w:sz="2" w:space="0" w:color="BFBFBF" w:themeColor="background1" w:themeShade="BF"/>
+              <w:right w:val="single" w:sz="2" w:space="0" w:color="BFBFBF" w:themeColor="background1" w:themeShade="BF"/>
+            </w:tcBorders>
+            <w:shd w:val="clear" w:color="auto" w:fill="D9D9D9" w:themeFill="background1" w:themeFillShade="D9"/>
+          </w:tcPr>
+          <w:p>
+            <w:pPr>
+              <w:contextualSpacing/>
+              <w:rPr>
+                <w:color w:val="4A4B4B"/>
+                <w:sz w:val="18"/>
+                <w:szCs w:val="18"/>
+              </w:rPr>
+            </w:pPr>
+          </w:p>
+        </w:tc>
+        <w:tc>
+          <w:tcPr>
+            <w:tcW w:w="1077" w:type="dxa"/>
+            <w:tcBorders>
+              <w:top w:val="single" w:sz="2" w:space="0" w:color="BFBFBF" w:themeColor="background1" w:themeShade="BF"/>
+              <w:left w:val="single" w:sz="2" w:space="0" w:color="BFBFBF" w:themeColor="background1" w:themeShade="BF"/>
+              <w:bottom w:val="single" w:sz="2" w:space="0" w:color="BFBFBF" w:themeColor="background1" w:themeShade="BF"/>
+              <w:right w:val="single" w:sz="2" w:space="0" w:color="BFBFBF" w:themeColor="background1" w:themeShade="BF"/>
+            </w:tcBorders>
+            <w:shd w:val="clear" w:color="auto" w:fill="D9D9D9" w:themeFill="background1" w:themeFillShade="D9"/>
+          </w:tcPr>
+          <w:p>
+            <w:pPr>
+              <w:contextualSpacing/>
+              <w:jc w:val="center"/>
+              <w:rPr>
+                <w:color w:val="4A4B4B"/>
+                <w:sz w:val="18"/>
+                <w:szCs w:val="18"/>
+              </w:rPr>
+            </w:pPr>
+          </w:p>
+        </w:tc>
+        <w:tc>
+          <w:tcPr>
+            <w:tcW w:w="1440" w:type="dxa"/>
+            <w:tcBorders>
+              <w:top w:val="single" w:sz="2" w:space="0" w:color="BFBFBF" w:themeColor="background1" w:themeShade="BF"/>
+              <w:left w:val="single" w:sz="2" w:space="0" w:color="BFBFBF" w:themeColor="background1" w:themeShade="BF"/>
+              <w:bottom w:val="single" w:sz="2" w:space="0" w:color="BFBFBF" w:themeColor="background1" w:themeShade="BF"/>
+              <w:right w:val="single" w:sz="2" w:space="0" w:color="BFBFBF" w:themeColor="background1" w:themeShade="BF"/>
+            </w:tcBorders>
+            <w:shd w:val="clear" w:color="auto" w:fill="D9D9D9" w:themeFill="background1" w:themeFillShade="D9"/>
+          </w:tcPr>
+          <w:p>
+            <w:pPr>
+              <w:contextualSpacing/>
+              <w:jc w:val="center"/>
+              <w:rPr>
+                <w:color w:val="4A4B4B"/>
+                <w:sz w:val="18"/>
+                <w:szCs w:val="18"/>
+              </w:rPr>
+            </w:pPr>
+          </w:p>
+        </w:tc>
+        <w:tc>
+          <w:tcPr>
+            <w:tcW w:w="1620" w:type="dxa"/>
+            <w:tcBorders>
+              <w:top w:val="single" w:sz="2" w:space="0" w:color="BFBFBF" w:themeColor="background1" w:themeShade="BF"/>
+              <w:left w:val="single" w:sz="2" w:space="0" w:color="BFBFBF" w:themeColor="background1" w:themeShade="BF"/>
+              <w:bottom w:val="single" w:sz="2" w:space="0" w:color="BFBFBF" w:themeColor="background1" w:themeShade="BF"/>
+              <w:right w:val="single" w:sz="2" w:space="0" w:color="BFBFBF" w:themeColor="background1" w:themeShade="BF"/>
+            </w:tcBorders>
+            <w:shd w:val="clear" w:color="auto" w:fill="D9D9D9" w:themeFill="background1" w:themeFillShade="D9"/>
+          </w:tcPr>
+          <w:p>
+            <w:pPr>
+              <w:contextualSpacing/>
+              <w:jc w:val="center"/>
+              <w:rPr>
+                <w:color w:val="4A4B4B"/>
+                <w:sz w:val="18"/>
+                <w:szCs w:val="18"/>
+              </w:rPr>
+            </w:pPr>
+          </w:p>
+        </w:tc>
+        <w:tc>
+          <w:tcPr>
+            <w:tcW w:w="1260" w:type="dxa"/>
+            <w:tcBorders>
+              <w:top w:val="single" w:sz="2" w:space="0" w:color="BFBFBF" w:themeColor="background1" w:themeShade="BF"/>
+              <w:left w:val="single" w:sz="2" w:space="0" w:color="BFBFBF" w:themeColor="background1" w:themeShade="BF"/>
+              <w:bottom w:val="single" w:sz="2" w:space="0" w:color="BFBFBF" w:themeColor="background1" w:themeShade="BF"/>
+              <w:right w:val="single" w:sz="2" w:space="0" w:color="BFBFBF" w:themeColor="background1" w:themeShade="BF"/>
+            </w:tcBorders>
+            <w:shd w:val="clear" w:color="auto" w:fill="D9D9D9" w:themeFill="background1" w:themeFillShade="D9"/>
+          </w:tcPr>
+          <w:p>
+            <w:pPr>
+              <w:contextualSpacing/>
+              <w:jc w:val="right"/>
+              <w:rPr>
+                <w:color w:val="4A4B4B"/>
+                <w:sz w:val="18"/>
+                <w:szCs w:val="18"/>
+              </w:rPr>
+            </w:pPr>
+          </w:p>
+        </w:tc>
+        <w:tc>
+          <w:tcPr>
+            <w:tcW w:w="1260" w:type="dxa"/>
+            <w:tcBorders>
+              <w:top w:val="single" w:sz="2" w:space="0" w:color="BFBFBF" w:themeColor="background1" w:themeShade="BF"/>
+              <w:left w:val="single" w:sz="2" w:space="0" w:color="BFBFBF" w:themeColor="background1" w:themeShade="BF"/>
+              <w:bottom w:val="single" w:sz="2" w:space="0" w:color="BFBFBF" w:themeColor="background1" w:themeShade="BF"/>
+              <w:right w:val="single" w:sz="2" w:space="0" w:color="BFBFBF" w:themeColor="background1" w:themeShade="BF"/>
+            </w:tcBorders>
+            <w:shd w:val="clear" w:color="auto" w:fill="D9D9D9" w:themeFill="background1" w:themeFillShade="D9"/>
+          </w:tcPr>
+          <w:p>
+            <w:pPr>
+              <w:contextualSpacing/>
+              <w:jc w:val="right"/>
+              <w:rPr>
+                <w:color w:val="4A4B4B"/>
+                <w:sz w:val="18"/>
+                <w:szCs w:val="18"/>
+              </w:rPr>
+            </w:pPr>
+          </w:p>
+        </w:tc>
+        <w:tc>
+          <w:tcPr>
+            <w:tcW w:w="900" w:type="dxa"/>
+            <w:tcBorders>
+              <w:top w:val="single" w:sz="2" w:space="0" w:color="BFBFBF" w:themeColor="background1" w:themeShade="BF"/>
+              <w:left w:val="single" w:sz="2" w:space="0" w:color="BFBFBF" w:themeColor="background1" w:themeShade="BF"/>
+              <w:bottom w:val="single" w:sz="2" w:space="0" w:color="BFBFBF" w:themeColor="background1" w:themeShade="BF"/>
+              <w:right w:val="single" w:sz="2" w:space="0" w:color="BFBFBF" w:themeColor="background1" w:themeShade="BF"/>
+            </w:tcBorders>
+            <w:shd w:val="clear" w:color="auto" w:fill="D9D9D9" w:themeFill="background1" w:themeFillShade="D9"/>
+          </w:tcPr>
+          <w:p>
+            <w:pPr>
+              <w:contextualSpacing/>
+              <w:jc w:val="right"/>
+              <w:rPr>
+                <w:color w:val="4A4B4B"/>
+                <w:sz w:val="18"/>
+                <w:szCs w:val="18"/>
+              </w:rPr>
+            </w:pPr>
+          </w:p>
+        </w:tc>
+        <w:tc>
+          <w:tcPr>
+            <w:tcW w:w="1080" w:type="dxa"/>
+            <w:tcBorders>
+              <w:top w:val="single" w:sz="2" w:space="0" w:color="BFBFBF" w:themeColor="background1" w:themeShade="BF"/>
+              <w:left w:val="single" w:sz="2" w:space="0" w:color="BFBFBF" w:themeColor="background1" w:themeShade="BF"/>
+              <w:bottom w:val="single" w:sz="2" w:space="0" w:color="BFBFBF" w:themeColor="background1" w:themeShade="BF"/>
+              <w:right w:val="single" w:sz="2" w:space="0" w:color="BFBFBF" w:themeColor="background1" w:themeShade="BF"/>
+            </w:tcBorders>
+            <w:shd w:val="clear" w:color="auto" w:fill="D9D9D9" w:themeFill="background1" w:themeFillShade="D9"/>
+          </w:tcPr>
+          <w:p>
+            <w:pPr>
+              <w:contextualSpacing/>
+              <w:jc w:val="right"/>
+              <w:rPr>
+                <w:color w:val="4A4B4B"/>
+                <w:sz w:val="18"/>
+                <w:szCs w:val="18"/>
+              </w:rPr>
+            </w:pPr>
+          </w:p>
+        </w:tc>
+      </w:tr>
+      <w:tr>
+        <w:trPr>
+          <w:trHeight w:val="409"/>
+        </w:trPr>
+        <w:tc>
+          <w:tcPr>
+            <w:tcW w:w="1260" w:type="dxa"/>
+            <w:gridSpan w:val="2"/>
+            <w:tcBorders>
+              <w:top w:val="single" w:sz="2" w:space="0" w:color="BFBFBF" w:themeColor="background1" w:themeShade="BF"/>
+              <w:left w:val="single" w:sz="2" w:space="0" w:color="BFBFBF" w:themeColor="background1" w:themeShade="BF"/>
+              <w:bottom w:val="single" w:sz="2" w:space="0" w:color="BFBFBF" w:themeColor="background1" w:themeShade="BF"/>
+              <w:right w:val="single" w:sz="2" w:space="0" w:color="BFBFBF" w:themeColor="background1" w:themeShade="BF"/>
+            </w:tcBorders>
+            <w:noWrap/>
+          </w:tcPr>
+          <w:p>
+            <w:pPr>
+              <w:contextualSpacing/>
+              <w:jc w:val="center"/>
+              <w:rPr>
+                <w:color w:val="4A4B4B"/>
+                <w:sz w:val="18"/>
+                <w:szCs w:val="18"/>
+              </w:rPr>
+            </w:pPr>
+            <w:r>
+              <w:rPr>
+                <w:color w:val="4A4B4B"/>
+                <w:sz w:val="18"/>
+                <w:szCs w:val="18"/>
+              </w:rPr>
+              <w:t>{$p3.project_number}</w:t>
+            </w:r>
+          </w:p>
+        </w:tc>
+        <w:tc>
+          <w:tcPr>
+            <w:tcW w:w="5403" w:type="dxa"/>
+            <w:tcBorders>
+              <w:top w:val="single" w:sz="2" w:space="0" w:color="BFBFBF" w:themeColor="background1" w:themeShade="BF"/>
+              <w:left w:val="single" w:sz="2" w:space="0" w:color="BFBFBF" w:themeColor="background1" w:themeShade="BF"/>
+              <w:bottom w:val="single" w:sz="2" w:space="0" w:color="BFBFBF" w:themeColor="background1" w:themeShade="BF"/>
+              <w:right w:val="single" w:sz="2" w:space="0" w:color="BFBFBF" w:themeColor="background1" w:themeShade="BF"/>
+            </w:tcBorders>
+          </w:tcPr>
+          <w:p>
+            <w:pPr>
+              <w:contextualSpacing/>
+              <w:rPr>
+                <w:color w:val="4A4B4B"/>
+                <w:sz w:val="18"/>
+                <w:szCs w:val="18"/>
+              </w:rPr>
+            </w:pPr>
+          </w:p>
+        </w:tc>
+        <w:tc>
+          <w:tcPr>
+            <w:tcW w:w="1077" w:type="dxa"/>
+            <w:tcBorders>
+              <w:top w:val="single" w:sz="2" w:space="0" w:color="BFBFBF" w:themeColor="background1" w:themeShade="BF"/>
+              <w:left w:val="single" w:sz="2" w:space="0" w:color="BFBFBF" w:themeColor="background1" w:themeShade="BF"/>
+              <w:bottom w:val="single" w:sz="2" w:space="0" w:color="BFBFBF" w:themeColor="background1" w:themeShade="BF"/>
+              <w:right w:val="single" w:sz="2" w:space="0" w:color="BFBFBF" w:themeColor="background1" w:themeShade="BF"/>
+            </w:tcBorders>
+          </w:tcPr>
+          <w:p>
+            <w:pPr>
+              <w:contextualSpacing/>
+              <w:jc w:val="center"/>
+              <w:rPr>
+                <w:color w:val="4A4B4B"/>
+                <w:sz w:val="18"/>
+                <w:szCs w:val="18"/>
+              </w:rPr>
+            </w:pPr>
+          </w:p>
+        </w:tc>
+        <w:tc>
+          <w:tcPr>
+            <w:tcW w:w="1440" w:type="dxa"/>
+            <w:tcBorders>
+              <w:top w:val="single" w:sz="2" w:space="0" w:color="BFBFBF" w:themeColor="background1" w:themeShade="BF"/>
+              <w:left w:val="single" w:sz="2" w:space="0" w:color="BFBFBF" w:themeColor="background1" w:themeShade="BF"/>
+              <w:bottom w:val="single" w:sz="2" w:space="0" w:color="BFBFBF" w:themeColor="background1" w:themeShade="BF"/>
+              <w:right w:val="single" w:sz="2" w:space="0" w:color="BFBFBF" w:themeColor="background1" w:themeShade="BF"/>
+            </w:tcBorders>
+          </w:tcPr>
+          <w:p>
+            <w:pPr>
+              <w:contextualSpacing/>
+              <w:jc w:val="center"/>
+              <w:rPr>
+                <w:color w:val="4A4B4B"/>
+                <w:sz w:val="18"/>
+                <w:szCs w:val="18"/>
+              </w:rPr>
+            </w:pPr>
+          </w:p>
+        </w:tc>
+        <w:tc>
+          <w:tcPr>
+            <w:tcW w:w="1620" w:type="dxa"/>
+            <w:tcBorders>
+              <w:top w:val="single" w:sz="2" w:space="0" w:color="BFBFBF" w:themeColor="background1" w:themeShade="BF"/>
+              <w:left w:val="single" w:sz="2" w:space="0" w:color="BFBFBF" w:themeColor="background1" w:themeShade="BF"/>
+              <w:bottom w:val="single" w:sz="2" w:space="0" w:color="BFBFBF" w:themeColor="background1" w:themeShade="BF"/>
+              <w:right w:val="single" w:sz="2" w:space="0" w:color="BFBFBF" w:themeColor="background1" w:themeShade="BF"/>
+            </w:tcBorders>
+          </w:tcPr>
+          <w:p>
+            <w:pPr>
+              <w:contextualSpacing/>
+              <w:jc w:val="center"/>
+              <w:rPr>
+                <w:color w:val="4A4B4B"/>
+                <w:sz w:val="18"/>
+                <w:szCs w:val="18"/>
+              </w:rPr>
+            </w:pPr>
+          </w:p>
+        </w:tc>
+        <w:tc>
+          <w:tcPr>
+            <w:tcW w:w="1260" w:type="dxa"/>
+            <w:tcBorders>
+              <w:top w:val="single" w:sz="2" w:space="0" w:color="BFBFBF" w:themeColor="background1" w:themeShade="BF"/>
+              <w:left w:val="single" w:sz="2" w:space="0" w:color="BFBFBF" w:themeColor="background1" w:themeShade="BF"/>
+              <w:bottom w:val="single" w:sz="2" w:space="0" w:color="BFBFBF" w:themeColor="background1" w:themeShade="BF"/>
+              <w:right w:val="single" w:sz="2" w:space="0" w:color="BFBFBF" w:themeColor="background1" w:themeShade="BF"/>
+            </w:tcBorders>
+          </w:tcPr>
+          <w:p>
+            <w:pPr>
+              <w:contextualSpacing/>
+              <w:jc w:val="right"/>
+              <w:rPr>
+                <w:color w:val="4A4B4B"/>
+                <w:sz w:val="18"/>
+                <w:szCs w:val="18"/>
+              </w:rPr>
+            </w:pPr>
+          </w:p>
+        </w:tc>
+        <w:tc>
+          <w:tcPr>
+            <w:tcW w:w="1260" w:type="dxa"/>
+            <w:tcBorders>
+              <w:top w:val="single" w:sz="2" w:space="0" w:color="BFBFBF" w:themeColor="background1" w:themeShade="BF"/>
+              <w:left w:val="single" w:sz="2" w:space="0" w:color="BFBFBF" w:themeColor="background1" w:themeShade="BF"/>
+              <w:bottom w:val="single" w:sz="2" w:space="0" w:color="BFBFBF" w:themeColor="background1" w:themeShade="BF"/>
+              <w:right w:val="single" w:sz="2" w:space="0" w:color="BFBFBF" w:themeColor="background1" w:themeShade="BF"/>
+            </w:tcBorders>
+          </w:tcPr>
+          <w:p>
+            <w:pPr>
+              <w:contextualSpacing/>
+              <w:jc w:val="right"/>
+              <w:rPr>
+                <w:color w:val="4A4B4B"/>
+                <w:sz w:val="18"/>
+                <w:szCs w:val="18"/>
+              </w:rPr>
+            </w:pPr>
+          </w:p>
+        </w:tc>
+        <w:tc>
+          <w:tcPr>
+            <w:tcW w:w="900" w:type="dxa"/>
+            <w:tcBorders>
+              <w:top w:val="single" w:sz="2" w:space="0" w:color="BFBFBF" w:themeColor="background1" w:themeShade="BF"/>
+              <w:left w:val="single" w:sz="2" w:space="0" w:color="BFBFBF" w:themeColor="background1" w:themeShade="BF"/>
+              <w:bottom w:val="single" w:sz="2" w:space="0" w:color="BFBFBF" w:themeColor="background1" w:themeShade="BF"/>
+              <w:right w:val="single" w:sz="2" w:space="0" w:color="BFBFBF" w:themeColor="background1" w:themeShade="BF"/>
+            </w:tcBorders>
+          </w:tcPr>
+          <w:p>
+            <w:pPr>
+              <w:contextualSpacing/>
+              <w:jc w:val="right"/>
+              <w:rPr>
+                <w:color w:val="4A4B4B"/>
+                <w:sz w:val="18"/>
+                <w:szCs w:val="18"/>
+              </w:rPr>
+            </w:pPr>
+          </w:p>
+        </w:tc>
+        <w:tc>
+          <w:tcPr>
+            <w:tcW w:w="1080" w:type="dxa"/>
+            <w:tcBorders>
+              <w:top w:val="single" w:sz="2" w:space="0" w:color="BFBFBF" w:themeColor="background1" w:themeShade="BF"/>
+              <w:left w:val="single" w:sz="2" w:space="0" w:color="BFBFBF" w:themeColor="background1" w:themeShade="BF"/>
+              <w:bottom w:val="single" w:sz="2" w:space="0" w:color="BFBFBF" w:themeColor="background1" w:themeShade="BF"/>
+              <w:right w:val="single" w:sz="2" w:space="0" w:color="BFBFBF" w:themeColor="background1" w:themeShade="BF"/>
+            </w:tcBorders>
+          </w:tcPr>
+          <w:p>
+            <w:pPr>
+              <w:contextualSpacing/>
+              <w:jc w:val="right"/>
+              <w:rPr>
+                <w:color w:val="4A4B4B"/>
+                <w:sz w:val="18"/>
+                <w:szCs w:val="18"/>
+              </w:rPr>
+            </w:pPr>
+          </w:p>
+        </w:tc>
+      </w:tr>
+      <w:tr>
+        <w:trPr>
+          <w:trHeight w:val="521"/>
+        </w:trPr>
+        <w:tc>
+          <w:tcPr>
+            <w:tcW w:w="1260" w:type="dxa"/>
+            <w:gridSpan w:val="2"/>
+            <w:tcBorders>
+              <w:top w:val="single" w:sz="2" w:space="0" w:color="BFBFBF" w:themeColor="background1" w:themeShade="BF"/>
+              <w:left w:val="single" w:sz="2" w:space="0" w:color="BFBFBF" w:themeColor="background1" w:themeShade="BF"/>
+              <w:bottom w:val="single" w:sz="2" w:space="0" w:color="BFBFBF" w:themeColor="background1" w:themeShade="BF"/>
+              <w:right w:val="single" w:sz="2" w:space="0" w:color="BFBFBF" w:themeColor="background1" w:themeShade="BF"/>
+            </w:tcBorders>
+            <w:noWrap/>
+          </w:tcPr>
+          <w:p>
+            <w:pPr>
+              <w:contextualSpacing/>
+              <w:jc w:val="center"/>
+              <w:rPr>
+                <w:color w:val="4A4B4B"/>
+                <w:sz w:val="18"/>
+                <w:szCs w:val="18"/>
+              </w:rPr>
+            </w:pPr>
+            <w:r>
+              <w:rPr>
+                <w:color w:val="4A4B4B"/>
+                <w:sz w:val="18"/>
+                <w:szCs w:val="18"/>
+              </w:rPr>
+              <w:t>{$p</w:t>
+            </w:r>
+            <w:r>
+              <w:rPr>
+                <w:color w:val="4A4B4B"/>
+                <w:sz w:val="18"/>
+                <w:szCs w:val="18"/>
+              </w:rPr>
+              <w:t>4</w:t>
+            </w:r>
+            <w:r>
+              <w:rPr>
+                <w:color w:val="4A4B4B"/>
+                <w:sz w:val="18"/>
+                <w:szCs w:val="18"/>
+              </w:rPr>
+              <w:t>.project_number}</w:t>
+            </w:r>
+          </w:p>
+        </w:tc>
+        <w:tc>
+          <w:tcPr>
+            <w:tcW w:w="5403" w:type="dxa"/>
+            <w:tcBorders>
+              <w:top w:val="single" w:sz="2" w:space="0" w:color="BFBFBF" w:themeColor="background1" w:themeShade="BF"/>
+              <w:left w:val="single" w:sz="2" w:space="0" w:color="BFBFBF" w:themeColor="background1" w:themeShade="BF"/>
+              <w:bottom w:val="single" w:sz="2" w:space="0" w:color="BFBFBF" w:themeColor="background1" w:themeShade="BF"/>
+              <w:right w:val="single" w:sz="2" w:space="0" w:color="BFBFBF" w:themeColor="background1" w:themeShade="BF"/>
+            </w:tcBorders>
+          </w:tcPr>
+          <w:p>
+            <w:pPr>
+              <w:contextualSpacing/>
+              <w:rPr>
+                <w:color w:val="4A4B4B"/>
+                <w:sz w:val="18"/>
+                <w:szCs w:val="18"/>
+              </w:rPr>
+            </w:pPr>
+          </w:p>
+        </w:tc>
+        <w:tc>
+          <w:tcPr>
+            <w:tcW w:w="1077" w:type="dxa"/>
+            <w:tcBorders>
+              <w:top w:val="single" w:sz="2" w:space="0" w:color="BFBFBF" w:themeColor="background1" w:themeShade="BF"/>
+              <w:left w:val="single" w:sz="2" w:space="0" w:color="BFBFBF" w:themeColor="background1" w:themeShade="BF"/>
+              <w:bottom w:val="single" w:sz="2" w:space="0" w:color="BFBFBF" w:themeColor="background1" w:themeShade="BF"/>
+              <w:right w:val="single" w:sz="2" w:space="0" w:color="BFBFBF" w:themeColor="background1" w:themeShade="BF"/>
+            </w:tcBorders>
+          </w:tcPr>
+          <w:p>
+            <w:pPr>
+              <w:contextualSpacing/>
+              <w:jc w:val="center"/>
+              <w:rPr>
+                <w:color w:val="4A4B4B"/>
+                <w:sz w:val="18"/>
+                <w:szCs w:val="18"/>
+              </w:rPr>
+            </w:pPr>
+          </w:p>
+        </w:tc>
+        <w:tc>
+          <w:tcPr>
+            <w:tcW w:w="1440" w:type="dxa"/>
+            <w:tcBorders>
+              <w:top w:val="single" w:sz="2" w:space="0" w:color="BFBFBF" w:themeColor="background1" w:themeShade="BF"/>
+              <w:left w:val="single" w:sz="2" w:space="0" w:color="BFBFBF" w:themeColor="background1" w:themeShade="BF"/>
+              <w:bottom w:val="single" w:sz="2" w:space="0" w:color="BFBFBF" w:themeColor="background1" w:themeShade="BF"/>
+              <w:right w:val="single" w:sz="2" w:space="0" w:color="BFBFBF" w:themeColor="background1" w:themeShade="BF"/>
+            </w:tcBorders>
+          </w:tcPr>
+          <w:p>
+            <w:pPr>
+              <w:contextualSpacing/>
+              <w:jc w:val="center"/>
+              <w:rPr>
+                <w:color w:val="4A4B4B"/>
+                <w:sz w:val="18"/>
+                <w:szCs w:val="18"/>
+              </w:rPr>
+            </w:pPr>
+          </w:p>
+        </w:tc>
+        <w:tc>
+          <w:tcPr>
+            <w:tcW w:w="1620" w:type="dxa"/>
+            <w:tcBorders>
+              <w:top w:val="single" w:sz="2" w:space="0" w:color="BFBFBF" w:themeColor="background1" w:themeShade="BF"/>
+              <w:left w:val="single" w:sz="2" w:space="0" w:color="BFBFBF" w:themeColor="background1" w:themeShade="BF"/>
+              <w:bottom w:val="single" w:sz="2" w:space="0" w:color="BFBFBF" w:themeColor="background1" w:themeShade="BF"/>
+              <w:right w:val="single" w:sz="2" w:space="0" w:color="BFBFBF" w:themeColor="background1" w:themeShade="BF"/>
+            </w:tcBorders>
+          </w:tcPr>
+          <w:p>
+            <w:pPr>
+              <w:contextualSpacing/>
+              <w:jc w:val="center"/>
+              <w:rPr>
+                <w:color w:val="4A4B4B"/>
+                <w:sz w:val="18"/>
+                <w:szCs w:val="18"/>
+              </w:rPr>
+            </w:pPr>
+          </w:p>
+        </w:tc>
+        <w:tc>
+          <w:tcPr>
+            <w:tcW w:w="1260" w:type="dxa"/>
+            <w:tcBorders>
+              <w:top w:val="single" w:sz="2" w:space="0" w:color="BFBFBF" w:themeColor="background1" w:themeShade="BF"/>
+              <w:left w:val="single" w:sz="2" w:space="0" w:color="BFBFBF" w:themeColor="background1" w:themeShade="BF"/>
+              <w:bottom w:val="single" w:sz="2" w:space="0" w:color="BFBFBF" w:themeColor="background1" w:themeShade="BF"/>
+              <w:right w:val="single" w:sz="2" w:space="0" w:color="BFBFBF" w:themeColor="background1" w:themeShade="BF"/>
+            </w:tcBorders>
+          </w:tcPr>
+          <w:p>
+            <w:pPr>
+              <w:contextualSpacing/>
+              <w:jc w:val="right"/>
+              <w:rPr>
+                <w:color w:val="4A4B4B"/>
+                <w:sz w:val="18"/>
+                <w:szCs w:val="18"/>
+              </w:rPr>
+            </w:pPr>
+          </w:p>
+        </w:tc>
+        <w:tc>
+          <w:tcPr>
+            <w:tcW w:w="1260" w:type="dxa"/>
+            <w:tcBorders>
+              <w:top w:val="single" w:sz="2" w:space="0" w:color="BFBFBF" w:themeColor="background1" w:themeShade="BF"/>
+              <w:left w:val="single" w:sz="2" w:space="0" w:color="BFBFBF" w:themeColor="background1" w:themeShade="BF"/>
+              <w:bottom w:val="single" w:sz="2" w:space="0" w:color="BFBFBF" w:themeColor="background1" w:themeShade="BF"/>
+              <w:right w:val="single" w:sz="2" w:space="0" w:color="BFBFBF" w:themeColor="background1" w:themeShade="BF"/>
+            </w:tcBorders>
+          </w:tcPr>
+          <w:p>
+            <w:pPr>
+              <w:contextualSpacing/>
+              <w:jc w:val="right"/>
+              <w:rPr>
+                <w:color w:val="4A4B4B"/>
+                <w:sz w:val="18"/>
+                <w:szCs w:val="18"/>
+              </w:rPr>
+            </w:pPr>
+          </w:p>
+        </w:tc>
+        <w:tc>
+          <w:tcPr>
+            <w:tcW w:w="900" w:type="dxa"/>
+            <w:tcBorders>
+              <w:top w:val="single" w:sz="2" w:space="0" w:color="BFBFBF" w:themeColor="background1" w:themeShade="BF"/>
+              <w:left w:val="single" w:sz="2" w:space="0" w:color="BFBFBF" w:themeColor="background1" w:themeShade="BF"/>
+              <w:bottom w:val="single" w:sz="2" w:space="0" w:color="BFBFBF" w:themeColor="background1" w:themeShade="BF"/>
+              <w:right w:val="single" w:sz="2" w:space="0" w:color="BFBFBF" w:themeColor="background1" w:themeShade="BF"/>
+            </w:tcBorders>
+          </w:tcPr>
+          <w:p>
+            <w:pPr>
+              <w:contextualSpacing/>
+              <w:jc w:val="right"/>
+              <w:rPr>
+                <w:color w:val="4A4B4B"/>
+                <w:sz w:val="18"/>
+                <w:szCs w:val="18"/>
+              </w:rPr>
+            </w:pPr>
+          </w:p>
+        </w:tc>
+        <w:tc>
+          <w:tcPr>
+            <w:tcW w:w="1080" w:type="dxa"/>
+            <w:tcBorders>
+              <w:top w:val="single" w:sz="2" w:space="0" w:color="BFBFBF" w:themeColor="background1" w:themeShade="BF"/>
+              <w:left w:val="single" w:sz="2" w:space="0" w:color="BFBFBF" w:themeColor="background1" w:themeShade="BF"/>
+              <w:bottom w:val="single" w:sz="2" w:space="0" w:color="BFBFBF" w:themeColor="background1" w:themeShade="BF"/>
+              <w:right w:val="single" w:sz="2" w:space="0" w:color="BFBFBF" w:themeColor="background1" w:themeShade="BF"/>
+            </w:tcBorders>
+          </w:tcPr>
+          <w:p>
+            <w:pPr>
+              <w:contextualSpacing/>
+              <w:jc w:val="right"/>
+              <w:rPr>
                 <w:color w:val="4A4B4B"/>
                 <w:sz w:val="18"/>
                 <w:szCs w:val="18"/>
@@ -588,12 +1611,125 @@
       </w:tr>
     </w:tbl>
     <w:p/>
+    <w:p>
+      <w:r>
+        <w:t>{#p1 = d</w:t>
+      </w:r>
+      <w:r>
+        <w:t>[</w:t>
+      </w:r>
+      <w:proofErr w:type="spellStart"/>
+      <w:r>
+        <w:t>i</w:t>
+      </w:r>
+      <w:proofErr w:type="spellEnd"/>
+      <w:r>
+        <w:t>]</w:t>
+      </w:r>
+      <w:r>
+        <w:t>.projects</w:t>
+      </w:r>
+      <w:r>
+        <w:t>[</w:t>
+      </w:r>
+      <w:proofErr w:type="spellStart"/>
+      <w:r>
+        <w:t>i</w:t>
+      </w:r>
+      <w:proofErr w:type="spellEnd"/>
+      <w:r>
+        <w:t>]</w:t>
+      </w:r>
+      <w:r>
+        <w:t>}</w:t>
+      </w:r>
+      <w:r>
+        <w:tab/>
+      </w:r>
+      <w:r>
+        <w:t>{#p2 = d[</w:t>
+      </w:r>
+      <w:proofErr w:type="spellStart"/>
+      <w:r>
+        <w:t>i</w:t>
+      </w:r>
+      <w:proofErr w:type="spellEnd"/>
+      <w:r>
+        <w:t>].projects[i+1]}</w:t>
+      </w:r>
+      <w:r>
+        <w:tab/>
+      </w:r>
+      <w:r>
+        <w:t>{#p3 = d[i+1]</w:t>
+      </w:r>
+      <w:r>
+        <w:t>.projects</w:t>
+      </w:r>
+      <w:r>
+        <w:t>[</w:t>
+      </w:r>
+      <w:proofErr w:type="spellStart"/>
+      <w:r>
+        <w:t>i</w:t>
+      </w:r>
+      <w:proofErr w:type="spellEnd"/>
+      <w:r>
+        <w:t>]</w:t>
+      </w:r>
+      <w:r>
+        <w:t>}</w:t>
+      </w:r>
+      <w:r>
+        <w:tab/>
+      </w:r>
+      <w:r>
+        <w:t>{#p</w:t>
+      </w:r>
+      <w:r>
+        <w:t>4</w:t>
+      </w:r>
+      <w:r>
+        <w:t xml:space="preserve"> = d[i+1].projects[i</w:t>
+      </w:r>
+      <w:r>
+        <w:t>+1</w:t>
+      </w:r>
+      <w:r>
+        <w:t>]}</w:t>
+      </w:r>
+    </w:p>
+    <w:p/>
+    <w:p/>
+    <w:p/>
+    <w:p/>
+    <w:p/>
+    <w:p/>
+    <w:p/>
+    <w:p/>
+    <w:p/>
+    <w:p/>
+    <w:p/>
+    <w:p/>
+    <w:p/>
+    <w:p/>
+    <w:p/>
+    <w:p/>
+    <w:p/>
+    <w:p/>
+    <w:p/>
+    <w:p/>
+    <w:p/>
+    <w:p/>
+    <w:p/>
+    <w:p/>
+    <w:p/>
     <w:sectPr>
-      <w:headerReference w:type="default" r:id="rId7"/>
-      <w:footerReference w:type="default" r:id="rId8"/>
-      <w:footerReference w:type="first" r:id="rId9"/>
+      <w:headerReference w:type="default" r:id="rId8"/>
+      <w:footerReference w:type="default" r:id="rId9"/>
+      <w:footerReference w:type="first" r:id="rId10"/>
       <w:pgSz w:w="15840" w:h="12240" w:orient="landscape"/>
-      <w:pgMar w:top="440" w:right="284" w:bottom="720" w:left="284" w:header="709" w:footer="283" w:gutter="0"/>
+      <w:pgMar w:top="720" w:right="284" w:bottom="720" w:left="284" w:header="709" w:footer="283" w:gutter="0"/>
       <w:cols w:space="708"/>
       <w:titlePg/>
       <w:docGrid w:linePitch="360"/>
@@ -632,7 +1768,8 @@
       <w:tabs>
         <w:tab w:val="clear" w:pos="4680"/>
         <w:tab w:val="clear" w:pos="9360"/>
-        <w:tab w:val="right" w:pos="7655"/>
+        <w:tab w:val="right" w:pos="0"/>
+        <w:tab w:val="left" w:pos="7938"/>
         <w:tab w:val="right" w:pos="15168"/>
       </w:tabs>
       <w:rPr>
@@ -646,14 +1783,7 @@
         <w:sz w:val="20"/>
         <w:szCs w:val="20"/>
       </w:rPr>
-      <w:t>rpt_PA_Status</w:t>
-    </w:r>
-    <w:r>
-      <w:rPr>
-        <w:sz w:val="20"/>
-        <w:szCs w:val="20"/>
-      </w:rPr>
-      <w:t>Dashboard</w:t>
+      <w:t>rpt_PA_ChangeRequestTypesFY</w:t>
     </w:r>
     <w:proofErr w:type="spellEnd"/>
     <w:r>
@@ -661,6 +1791,13 @@
         <w:sz w:val="20"/>
         <w:szCs w:val="20"/>
       </w:rPr>
+      <w:t>-Summary</w:t>
+    </w:r>
+    <w:r>
+      <w:rPr>
+        <w:sz w:val="20"/>
+        <w:szCs w:val="20"/>
+      </w:rPr>
       <w:tab/>
     </w:r>
     <w:r>
@@ -803,7 +1940,7 @@
         <w:sz w:val="20"/>
         <w:szCs w:val="20"/>
       </w:rPr>
-      <w:t>May 4, 2023</w:t>
+      <w:t>May 9, 2023</w:t>
     </w:r>
     <w:r>
       <w:rPr>
@@ -827,7 +1964,8 @@
       <w:tabs>
         <w:tab w:val="clear" w:pos="4680"/>
         <w:tab w:val="clear" w:pos="9360"/>
-        <w:tab w:val="right" w:pos="7655"/>
+        <w:tab w:val="right" w:pos="0"/>
+        <w:tab w:val="left" w:pos="7938"/>
         <w:tab w:val="right" w:pos="15168"/>
       </w:tabs>
       <w:rPr>
@@ -998,7 +2136,7 @@
         <w:sz w:val="20"/>
         <w:szCs w:val="20"/>
       </w:rPr>
-      <w:t>May 4, 2023</w:t>
+      <w:t>May 9, 2023</w:t>
     </w:r>
     <w:r>
       <w:rPr>
@@ -1032,106 +2170,51 @@
 
 <file path=word/header1.xml><?xml version="1.0" encoding="utf-8"?>
 <w:hdr xmlns:wpc="http://schemas.microsoft.com/office/word/2010/wordprocessingCanvas" xmlns:cx="http://schemas.microsoft.com/office/drawing/2014/chartex" xmlns:cx1="http://schemas.microsoft.com/office/drawing/2015/9/8/chartex" xmlns:cx2="http://schemas.microsoft.com/office/drawing/2015/10/21/chartex" xmlns:cx3="http://schemas.microsoft.com/office/drawing/2016/5/9/chartex" xmlns:cx4="http://schemas.microsoft.com/office/drawing/2016/5/10/chartex" xmlns:cx5="http://schemas.microsoft.com/office/drawing/2016/5/11/chartex" xmlns:cx6="http://schemas.microsoft.com/office/drawing/2016/5/12/chartex" xmlns:cx7="http://schemas.microsoft.com/office/drawing/2016/5/13/chartex" xmlns:cx8="http://schemas.microsoft.com/office/drawing/2016/5/14/chartex" xmlns:mc="http://schemas.openxmlformats.org/markup-compatibility/2006" xmlns:aink="http://schemas.microsoft.com/office/drawing/2016/ink" xmlns:am3d="http://schemas.microsoft.com/office/drawing/2017/model3d" xmlns:o="urn:schemas-microsoft-com:office:office" xmlns:oel="http://schemas.microsoft.com/office/2019/extlst" xmlns:r="http://schemas.openxmlformats.org/officeDocument/2006/relationships" xmlns:m="http://schemas.openxmlformats.org/officeDocument/2006/math" xmlns:v="urn:schemas-microsoft-com:vml" xmlns:wp14="http://schemas.microsoft.com/office/word/2010/wordprocessingDrawing" xmlns:wp="http://schemas.openxmlformats.org/drawingml/2006/wordprocessingDrawing" xmlns:w10="urn:schemas-microsoft-com:office:word" xmlns:w="http://schemas.openxmlformats.org/wordprocessingml/2006/main" xmlns:w14="http://schemas.microsoft.com/office/word/2010/wordml" xmlns:w15="http://schemas.microsoft.com/office/word/2012/wordml" xmlns:w16cex="http://schemas.microsoft.com/office/word/2018/wordml/cex" xmlns:w16cid="http://schemas.microsoft.com/office/word/2016/wordml/cid" xmlns:w16="http://schemas.microsoft.com/office/word/2018/wordml" xmlns:w16du="http://schemas.microsoft.com/office/word/2023/wordml/word16du" xmlns:w16sdtdh="http://schemas.microsoft.com/office/word/2020/wordml/sdtdatahash" xmlns:w16se="http://schemas.microsoft.com/office/word/2015/wordml/symex" xmlns:wpg="http://schemas.microsoft.com/office/word/2010/wordprocessingGroup" xmlns:wpi="http://schemas.microsoft.com/office/word/2010/wordprocessingInk" xmlns:wne="http://schemas.microsoft.com/office/word/2006/wordml" xmlns:wps="http://schemas.microsoft.com/office/word/2010/wordprocessingShape" mc:Ignorable="w14 w15 w16se w16cid w16 w16cex w16sdtdh wp14">
+  <w:p>
+    <w:pPr>
+      <w:pStyle w:val="Header"/>
+    </w:pPr>
+  </w:p>
   <w:tbl>
     <w:tblPr>
       <w:tblStyle w:val="TableGrid"/>
-      <w:tblpPr w:leftFromText="181" w:rightFromText="181" w:vertAnchor="text" w:tblpY="1"/>
-      <w:tblOverlap w:val="never"/>
-      <w:tblW w:w="5000" w:type="pct"/>
+      <w:tblW w:w="0" w:type="auto"/>
       <w:tblBorders>
-        <w:top w:val="none" w:sz="0" w:space="0" w:color="auto"/>
-        <w:left w:val="none" w:sz="0" w:space="0" w:color="auto"/>
-        <w:bottom w:val="single" w:sz="2" w:space="0" w:color="A6A6A6" w:themeColor="background1" w:themeShade="A6"/>
-        <w:right w:val="none" w:sz="0" w:space="0" w:color="auto"/>
-        <w:insideH w:val="none" w:sz="0" w:space="0" w:color="auto"/>
-        <w:insideV w:val="none" w:sz="0" w:space="0" w:color="auto"/>
+        <w:top w:val="single" w:sz="2" w:space="0" w:color="BFBFBF" w:themeColor="background1" w:themeShade="BF"/>
+        <w:left w:val="single" w:sz="2" w:space="0" w:color="BFBFBF" w:themeColor="background1" w:themeShade="BF"/>
+        <w:bottom w:val="single" w:sz="2" w:space="0" w:color="BFBFBF" w:themeColor="background1" w:themeShade="BF"/>
+        <w:right w:val="single" w:sz="2" w:space="0" w:color="BFBFBF" w:themeColor="background1" w:themeShade="BF"/>
+        <w:insideH w:val="single" w:sz="2" w:space="0" w:color="BFBFBF" w:themeColor="background1" w:themeShade="BF"/>
+        <w:insideV w:val="single" w:sz="2" w:space="0" w:color="BFBFBF" w:themeColor="background1" w:themeShade="BF"/>
       </w:tblBorders>
-      <w:tblLayout w:type="fixed"/>
-      <w:tblCellMar>
-        <w:top w:w="28" w:type="dxa"/>
-        <w:left w:w="0" w:type="dxa"/>
-        <w:bottom w:w="28" w:type="dxa"/>
-        <w:right w:w="0" w:type="dxa"/>
-      </w:tblCellMar>
-      <w:tblLook w:val="0600" w:firstRow="0" w:lastRow="0" w:firstColumn="0" w:lastColumn="0" w:noHBand="1" w:noVBand="1"/>
+      <w:shd w:val="clear" w:color="auto" w:fill="D9D9D9"/>
+      <w:tblLook w:val="04A0" w:firstRow="1" w:lastRow="0" w:firstColumn="1" w:lastColumn="0" w:noHBand="0" w:noVBand="1"/>
     </w:tblPr>
     <w:tblGrid>
-      <w:gridCol w:w="851"/>
-      <w:gridCol w:w="3402"/>
-      <w:gridCol w:w="1984"/>
-      <w:gridCol w:w="1134"/>
-      <w:gridCol w:w="1276"/>
-      <w:gridCol w:w="1134"/>
-      <w:gridCol w:w="1134"/>
-      <w:gridCol w:w="1134"/>
-      <w:gridCol w:w="1134"/>
-      <w:gridCol w:w="1134"/>
-      <w:gridCol w:w="955"/>
+      <w:gridCol w:w="1257"/>
+      <w:gridCol w:w="5400"/>
+      <w:gridCol w:w="1080"/>
+      <w:gridCol w:w="1440"/>
+      <w:gridCol w:w="1620"/>
+      <w:gridCol w:w="1328"/>
+      <w:gridCol w:w="1238"/>
+      <w:gridCol w:w="886"/>
+      <w:gridCol w:w="1017"/>
     </w:tblGrid>
     <w:tr>
       <w:trPr>
-        <w:cantSplit/>
-        <w:trHeight w:val="405"/>
+        <w:trHeight w:val="397"/>
       </w:trPr>
       <w:tc>
         <w:tcPr>
-          <w:tcW w:w="851" w:type="dxa"/>
-          <w:tcBorders>
-            <w:bottom w:val="nil"/>
-          </w:tcBorders>
-          <w:shd w:val="clear" w:color="auto" w:fill="D0D3DD"/>
-          <w:vAlign w:val="center"/>
+          <w:tcW w:w="1257" w:type="dxa"/>
+          <w:shd w:val="clear" w:color="auto" w:fill="D9D9D9"/>
         </w:tcPr>
         <w:p>
           <w:pPr>
-            <w:ind w:right="-481"/>
             <w:rPr>
               <w:b/>
               <w:bCs/>
-              <w:color w:val="4A4B4B"/>
-              <w:sz w:val="18"/>
-              <w:szCs w:val="18"/>
-            </w:rPr>
-          </w:pPr>
-        </w:p>
-      </w:tc>
-      <w:tc>
-        <w:tcPr>
-          <w:tcW w:w="3402" w:type="dxa"/>
-          <w:tcBorders>
-            <w:bottom w:val="nil"/>
-          </w:tcBorders>
-          <w:shd w:val="clear" w:color="auto" w:fill="D0D3DD"/>
-          <w:vAlign w:val="center"/>
-        </w:tcPr>
-        <w:p>
-          <w:pPr>
-            <w:ind w:right="-481"/>
-            <w:rPr>
-              <w:b/>
-              <w:bCs/>
-              <w:color w:val="4A4B4B"/>
-              <w:sz w:val="18"/>
-              <w:szCs w:val="18"/>
-            </w:rPr>
-          </w:pPr>
-        </w:p>
-      </w:tc>
-      <w:tc>
-        <w:tcPr>
-          <w:tcW w:w="1984" w:type="dxa"/>
-          <w:tcBorders>
-            <w:bottom w:val="nil"/>
-          </w:tcBorders>
-          <w:shd w:val="clear" w:color="auto" w:fill="D0D3DD"/>
-        </w:tcPr>
-        <w:p>
-          <w:pPr>
-            <w:ind w:right="-481"/>
-            <w:rPr>
-              <w:b/>
-              <w:bCs/>
-              <w:color w:val="4A4B4B"/>
               <w:sz w:val="18"/>
               <w:szCs w:val="18"/>
             </w:rPr>
@@ -1140,29 +2223,23 @@
             <w:rPr>
               <w:b/>
               <w:bCs/>
-              <w:color w:val="4A4B4B"/>
               <w:sz w:val="18"/>
               <w:szCs w:val="18"/>
             </w:rPr>
-            <w:t>Project Manager</w:t>
+            <w:t>Project #</w:t>
           </w:r>
         </w:p>
       </w:tc>
       <w:tc>
         <w:tcPr>
-          <w:tcW w:w="1134" w:type="dxa"/>
-          <w:tcBorders>
-            <w:bottom w:val="nil"/>
-          </w:tcBorders>
-          <w:shd w:val="clear" w:color="auto" w:fill="D0D3DD"/>
+          <w:tcW w:w="5400" w:type="dxa"/>
+          <w:shd w:val="clear" w:color="auto" w:fill="D9D9D9"/>
         </w:tcPr>
         <w:p>
           <w:pPr>
-            <w:ind w:right="-481"/>
             <w:rPr>
               <w:b/>
               <w:bCs/>
-              <w:color w:val="4A4B4B"/>
               <w:sz w:val="18"/>
               <w:szCs w:val="18"/>
             </w:rPr>
@@ -1171,29 +2248,23 @@
             <w:rPr>
               <w:b/>
               <w:bCs/>
-              <w:color w:val="4A4B4B"/>
               <w:sz w:val="18"/>
               <w:szCs w:val="18"/>
             </w:rPr>
-            <w:t>Start Date</w:t>
+            <w:t>Project Name</w:t>
           </w:r>
         </w:p>
       </w:tc>
       <w:tc>
         <w:tcPr>
-          <w:tcW w:w="1276" w:type="dxa"/>
-          <w:tcBorders>
-            <w:bottom w:val="nil"/>
-          </w:tcBorders>
-          <w:shd w:val="clear" w:color="auto" w:fill="D0D3DD"/>
+          <w:tcW w:w="1080" w:type="dxa"/>
+          <w:shd w:val="clear" w:color="auto" w:fill="D9D9D9"/>
         </w:tcPr>
         <w:p>
           <w:pPr>
-            <w:ind w:right="-481"/>
             <w:rPr>
               <w:b/>
               <w:bCs/>
-              <w:color w:val="4A4B4B"/>
               <w:sz w:val="18"/>
               <w:szCs w:val="18"/>
             </w:rPr>
@@ -1202,49 +2273,23 @@
             <w:rPr>
               <w:b/>
               <w:bCs/>
-              <w:color w:val="4A4B4B"/>
               <w:sz w:val="18"/>
               <w:szCs w:val="18"/>
             </w:rPr>
-            <w:t>End</w:t>
-          </w:r>
-          <w:r>
-            <w:rPr>
-              <w:b/>
-              <w:bCs/>
-              <w:color w:val="4A4B4B"/>
-              <w:sz w:val="18"/>
-              <w:szCs w:val="18"/>
-            </w:rPr>
-            <w:t xml:space="preserve"> </w:t>
-          </w:r>
-          <w:r>
-            <w:rPr>
-              <w:b/>
-              <w:bCs/>
-              <w:color w:val="4A4B4B"/>
-              <w:sz w:val="18"/>
-              <w:szCs w:val="18"/>
-            </w:rPr>
-            <w:t>Date</w:t>
+            <w:t>FY</w:t>
           </w:r>
         </w:p>
       </w:tc>
       <w:tc>
         <w:tcPr>
-          <w:tcW w:w="1134" w:type="dxa"/>
-          <w:tcBorders>
-            <w:bottom w:val="nil"/>
-          </w:tcBorders>
-          <w:shd w:val="clear" w:color="auto" w:fill="D0D3DD"/>
+          <w:tcW w:w="1440" w:type="dxa"/>
+          <w:shd w:val="clear" w:color="auto" w:fill="D9D9D9"/>
         </w:tcPr>
         <w:p>
           <w:pPr>
-            <w:ind w:right="-481"/>
             <w:rPr>
               <w:b/>
               <w:bCs/>
-              <w:color w:val="4A4B4B"/>
               <w:sz w:val="18"/>
               <w:szCs w:val="18"/>
             </w:rPr>
@@ -1253,20 +2298,24 @@
             <w:rPr>
               <w:b/>
               <w:bCs/>
-              <w:color w:val="4A4B4B"/>
               <w:sz w:val="18"/>
               <w:szCs w:val="18"/>
             </w:rPr>
-            <w:t>Status</w:t>
+            <w:t>Total CRs</w:t>
           </w:r>
         </w:p>
+      </w:tc>
+      <w:tc>
+        <w:tcPr>
+          <w:tcW w:w="1620" w:type="dxa"/>
+          <w:shd w:val="clear" w:color="auto" w:fill="D9D9D9"/>
+        </w:tcPr>
         <w:p>
           <w:pPr>
-            <w:ind w:right="-481"/>
+            <w:jc w:val="center"/>
             <w:rPr>
               <w:b/>
               <w:bCs/>
-              <w:color w:val="4A4B4B"/>
               <w:sz w:val="18"/>
               <w:szCs w:val="18"/>
             </w:rPr>
@@ -1275,29 +2324,24 @@
             <w:rPr>
               <w:b/>
               <w:bCs/>
-              <w:color w:val="4A4B4B"/>
               <w:sz w:val="18"/>
               <w:szCs w:val="18"/>
             </w:rPr>
-            <w:t>Date</w:t>
+            <w:t>Initiated By</w:t>
           </w:r>
         </w:p>
       </w:tc>
       <w:tc>
         <w:tcPr>
-          <w:tcW w:w="1134" w:type="dxa"/>
-          <w:tcBorders>
-            <w:bottom w:val="nil"/>
-          </w:tcBorders>
-          <w:shd w:val="clear" w:color="auto" w:fill="D0D3DD"/>
+          <w:tcW w:w="1328" w:type="dxa"/>
+          <w:shd w:val="clear" w:color="auto" w:fill="D9D9D9"/>
         </w:tcPr>
         <w:p>
           <w:pPr>
-            <w:ind w:right="-481"/>
+            <w:jc w:val="center"/>
             <w:rPr>
               <w:b/>
               <w:bCs/>
-              <w:color w:val="4A4B4B"/>
               <w:sz w:val="18"/>
               <w:szCs w:val="18"/>
             </w:rPr>
@@ -1306,38 +2350,6 @@
             <w:rPr>
               <w:b/>
               <w:bCs/>
-              <w:color w:val="4A4B4B"/>
-              <w:sz w:val="18"/>
-              <w:szCs w:val="18"/>
-            </w:rPr>
-            <w:t>Phase</w:t>
-          </w:r>
-        </w:p>
-      </w:tc>
-      <w:tc>
-        <w:tcPr>
-          <w:tcW w:w="1134" w:type="dxa"/>
-          <w:tcBorders>
-            <w:bottom w:val="nil"/>
-          </w:tcBorders>
-          <w:shd w:val="clear" w:color="auto" w:fill="D0D3DD"/>
-        </w:tcPr>
-        <w:p>
-          <w:pPr>
-            <w:ind w:right="-481"/>
-            <w:rPr>
-              <w:b/>
-              <w:bCs/>
-              <w:color w:val="4A4B4B"/>
-              <w:sz w:val="18"/>
-              <w:szCs w:val="18"/>
-            </w:rPr>
-          </w:pPr>
-          <w:r>
-            <w:rPr>
-              <w:b/>
-              <w:bCs/>
-              <w:color w:val="4A4B4B"/>
               <w:sz w:val="18"/>
               <w:szCs w:val="18"/>
             </w:rPr>
@@ -1347,20 +2359,16 @@
       </w:tc>
       <w:tc>
         <w:tcPr>
-          <w:tcW w:w="1134" w:type="dxa"/>
-          <w:tcBorders>
-            <w:bottom w:val="nil"/>
-          </w:tcBorders>
-          <w:shd w:val="clear" w:color="auto" w:fill="D0D3DD"/>
+          <w:tcW w:w="1238" w:type="dxa"/>
+          <w:shd w:val="clear" w:color="auto" w:fill="D9D9D9"/>
         </w:tcPr>
         <w:p>
           <w:pPr>
-            <w:ind w:right="-481"/>
-            <w:contextualSpacing/>
+            <w:ind w:right="-69"/>
+            <w:jc w:val="center"/>
             <w:rPr>
               <w:b/>
               <w:bCs/>
-              <w:color w:val="4A4B4B"/>
               <w:sz w:val="18"/>
               <w:szCs w:val="18"/>
             </w:rPr>
@@ -1369,7 +2377,6 @@
             <w:rPr>
               <w:b/>
               <w:bCs/>
-              <w:color w:val="4A4B4B"/>
               <w:sz w:val="18"/>
               <w:szCs w:val="18"/>
             </w:rPr>
@@ -1379,19 +2386,16 @@
       </w:tc>
       <w:tc>
         <w:tcPr>
-          <w:tcW w:w="1134" w:type="dxa"/>
-          <w:tcBorders>
-            <w:bottom w:val="nil"/>
-          </w:tcBorders>
-          <w:shd w:val="clear" w:color="auto" w:fill="D0D3DD"/>
+          <w:tcW w:w="886" w:type="dxa"/>
+          <w:shd w:val="clear" w:color="auto" w:fill="D9D9D9"/>
         </w:tcPr>
         <w:p>
           <w:pPr>
-            <w:ind w:right="-481"/>
+            <w:ind w:right="-148"/>
+            <w:jc w:val="center"/>
             <w:rPr>
               <w:b/>
               <w:bCs/>
-              <w:color w:val="4A4B4B"/>
               <w:sz w:val="18"/>
               <w:szCs w:val="18"/>
             </w:rPr>
@@ -1400,28 +2404,25 @@
             <w:rPr>
               <w:b/>
               <w:bCs/>
-              <w:color w:val="4A4B4B"/>
               <w:sz w:val="18"/>
               <w:szCs w:val="18"/>
             </w:rPr>
-            <w:t>Team</w:t>
+            <w:t>Scope</w:t>
           </w:r>
         </w:p>
       </w:tc>
       <w:tc>
         <w:tcPr>
-          <w:tcW w:w="955" w:type="dxa"/>
-          <w:tcBorders>
-            <w:bottom w:val="nil"/>
-          </w:tcBorders>
-          <w:shd w:val="clear" w:color="auto" w:fill="D0D3DD"/>
+          <w:tcW w:w="1017" w:type="dxa"/>
+          <w:shd w:val="clear" w:color="auto" w:fill="D9D9D9"/>
         </w:tcPr>
         <w:p>
           <w:pPr>
+            <w:ind w:right="-137"/>
+            <w:jc w:val="center"/>
             <w:rPr>
               <w:b/>
               <w:bCs/>
-              <w:color w:val="4A4B4B"/>
               <w:sz w:val="18"/>
               <w:szCs w:val="18"/>
             </w:rPr>
@@ -1430,33 +2431,10 @@
             <w:rPr>
               <w:b/>
               <w:bCs/>
-              <w:color w:val="4A4B4B"/>
               <w:sz w:val="18"/>
               <w:szCs w:val="18"/>
             </w:rPr>
-            <w:t>Overall</w:t>
-          </w:r>
-        </w:p>
-        <w:p>
-          <w:pPr>
-            <w:ind w:right="-481"/>
-            <w:rPr>
-              <w:b/>
-              <w:bCs/>
-              <w:color w:val="4A4B4B"/>
-              <w:sz w:val="18"/>
-              <w:szCs w:val="18"/>
-            </w:rPr>
-          </w:pPr>
-          <w:r>
-            <w:rPr>
-              <w:b/>
-              <w:bCs/>
-              <w:color w:val="4A4B4B"/>
-              <w:sz w:val="18"/>
-              <w:szCs w:val="18"/>
-            </w:rPr>
-            <w:t>Health</w:t>
+            <w:t>None</w:t>
           </w:r>
         </w:p>
       </w:tc>
@@ -1877,6 +2855,27 @@
       <w:lang w:val="en-US" w:bidi="en-US"/>
     </w:rPr>
   </w:style>
+  <w:style w:type="paragraph" w:styleId="Heading1">
+    <w:name w:val="heading 1"/>
+    <w:basedOn w:val="Normal"/>
+    <w:next w:val="Normal"/>
+    <w:link w:val="Heading1Char"/>
+    <w:uiPriority w:val="9"/>
+    <w:qFormat/>
+    <w:rsid w:val="001366A7"/>
+    <w:pPr>
+      <w:keepNext/>
+      <w:keepLines/>
+      <w:spacing w:before="240"/>
+      <w:outlineLvl w:val="0"/>
+    </w:pPr>
+    <w:rPr>
+      <w:rFonts w:asciiTheme="majorHAnsi" w:eastAsiaTheme="majorEastAsia" w:hAnsiTheme="majorHAnsi" w:cstheme="majorBidi"/>
+      <w:color w:val="2F5496" w:themeColor="accent1" w:themeShade="BF"/>
+      <w:sz w:val="32"/>
+      <w:szCs w:val="32"/>
+    </w:rPr>
+  </w:style>
   <w:style w:type="character" w:default="1" w:styleId="DefaultParagraphFont">
     <w:name w:val="Default Paragraph Font"/>
     <w:uiPriority w:val="1"/>
@@ -2025,6 +3024,1489 @@
       <w:szCs w:val="22"/>
       <w:lang w:val="en-US" w:bidi="en-US"/>
     </w:rPr>
+  </w:style>
+  <w:style w:type="character" w:customStyle="1" w:styleId="Heading1Char">
+    <w:name w:val="Heading 1 Char"/>
+    <w:basedOn w:val="DefaultParagraphFont"/>
+    <w:link w:val="Heading1"/>
+    <w:uiPriority w:val="9"/>
+    <w:rsid w:val="001366A7"/>
+    <w:rPr>
+      <w:rFonts w:asciiTheme="majorHAnsi" w:eastAsiaTheme="majorEastAsia" w:hAnsiTheme="majorHAnsi" w:cstheme="majorBidi"/>
+      <w:color w:val="2F5496" w:themeColor="accent1" w:themeShade="BF"/>
+      <w:sz w:val="32"/>
+      <w:szCs w:val="32"/>
+      <w:lang w:val="en-US" w:bidi="en-US"/>
+    </w:rPr>
+  </w:style>
+  <w:style w:type="paragraph" w:styleId="Title">
+    <w:name w:val="Title"/>
+    <w:basedOn w:val="Normal"/>
+    <w:next w:val="Normal"/>
+    <w:link w:val="TitleChar"/>
+    <w:uiPriority w:val="10"/>
+    <w:qFormat/>
+    <w:rsid w:val="001366A7"/>
+    <w:pPr>
+      <w:contextualSpacing/>
+    </w:pPr>
+    <w:rPr>
+      <w:rFonts w:asciiTheme="majorHAnsi" w:eastAsiaTheme="majorEastAsia" w:hAnsiTheme="majorHAnsi" w:cstheme="majorBidi"/>
+      <w:spacing w:val="-10"/>
+      <w:kern w:val="28"/>
+      <w:sz w:val="56"/>
+      <w:szCs w:val="56"/>
+    </w:rPr>
+  </w:style>
+  <w:style w:type="character" w:customStyle="1" w:styleId="TitleChar">
+    <w:name w:val="Title Char"/>
+    <w:basedOn w:val="DefaultParagraphFont"/>
+    <w:link w:val="Title"/>
+    <w:uiPriority w:val="10"/>
+    <w:rsid w:val="001366A7"/>
+    <w:rPr>
+      <w:rFonts w:asciiTheme="majorHAnsi" w:eastAsiaTheme="majorEastAsia" w:hAnsiTheme="majorHAnsi" w:cstheme="majorBidi"/>
+      <w:spacing w:val="-10"/>
+      <w:kern w:val="28"/>
+      <w:sz w:val="56"/>
+      <w:szCs w:val="56"/>
+      <w:lang w:val="en-US" w:bidi="en-US"/>
+    </w:rPr>
+  </w:style>
+  <w:style w:type="table" w:styleId="TableGridLight">
+    <w:name w:val="Grid Table Light"/>
+    <w:basedOn w:val="TableNormal"/>
+    <w:uiPriority w:val="40"/>
+    <w:rsid w:val="003A3379"/>
+    <w:tblPr>
+      <w:tblBorders>
+        <w:top w:val="single" w:sz="4" w:space="0" w:color="BFBFBF" w:themeColor="background1" w:themeShade="BF"/>
+        <w:left w:val="single" w:sz="4" w:space="0" w:color="BFBFBF" w:themeColor="background1" w:themeShade="BF"/>
+        <w:bottom w:val="single" w:sz="4" w:space="0" w:color="BFBFBF" w:themeColor="background1" w:themeShade="BF"/>
+        <w:right w:val="single" w:sz="4" w:space="0" w:color="BFBFBF" w:themeColor="background1" w:themeShade="BF"/>
+        <w:insideH w:val="single" w:sz="4" w:space="0" w:color="BFBFBF" w:themeColor="background1" w:themeShade="BF"/>
+        <w:insideV w:val="single" w:sz="4" w:space="0" w:color="BFBFBF" w:themeColor="background1" w:themeShade="BF"/>
+      </w:tblBorders>
+    </w:tblPr>
+  </w:style>
+  <w:style w:type="table" w:styleId="PlainTable1">
+    <w:name w:val="Plain Table 1"/>
+    <w:basedOn w:val="TableNormal"/>
+    <w:uiPriority w:val="41"/>
+    <w:rsid w:val="00484A99"/>
+    <w:tblPr>
+      <w:tblStyleRowBandSize w:val="1"/>
+      <w:tblStyleColBandSize w:val="1"/>
+      <w:tblBorders>
+        <w:top w:val="single" w:sz="4" w:space="0" w:color="BFBFBF" w:themeColor="background1" w:themeShade="BF"/>
+        <w:left w:val="single" w:sz="4" w:space="0" w:color="BFBFBF" w:themeColor="background1" w:themeShade="BF"/>
+        <w:bottom w:val="single" w:sz="4" w:space="0" w:color="BFBFBF" w:themeColor="background1" w:themeShade="BF"/>
+        <w:right w:val="single" w:sz="4" w:space="0" w:color="BFBFBF" w:themeColor="background1" w:themeShade="BF"/>
+        <w:insideH w:val="single" w:sz="4" w:space="0" w:color="BFBFBF" w:themeColor="background1" w:themeShade="BF"/>
+        <w:insideV w:val="single" w:sz="4" w:space="0" w:color="BFBFBF" w:themeColor="background1" w:themeShade="BF"/>
+      </w:tblBorders>
+    </w:tblPr>
+    <w:tblStylePr w:type="firstRow">
+      <w:rPr>
+        <w:b/>
+        <w:bCs/>
+      </w:rPr>
+    </w:tblStylePr>
+    <w:tblStylePr w:type="lastRow">
+      <w:rPr>
+        <w:b/>
+        <w:bCs/>
+      </w:rPr>
+      <w:tblPr/>
+      <w:tcPr>
+        <w:tcBorders>
+          <w:top w:val="double" w:sz="4" w:space="0" w:color="BFBFBF" w:themeColor="background1" w:themeShade="BF"/>
+        </w:tcBorders>
+      </w:tcPr>
+    </w:tblStylePr>
+    <w:tblStylePr w:type="firstCol">
+      <w:rPr>
+        <w:b/>
+        <w:bCs/>
+      </w:rPr>
+    </w:tblStylePr>
+    <w:tblStylePr w:type="lastCol">
+      <w:rPr>
+        <w:b/>
+        <w:bCs/>
+      </w:rPr>
+    </w:tblStylePr>
+    <w:tblStylePr w:type="band1Vert">
+      <w:tblPr/>
+      <w:tcPr>
+        <w:shd w:val="clear" w:color="auto" w:fill="F2F2F2" w:themeFill="background1" w:themeFillShade="F2"/>
+      </w:tcPr>
+    </w:tblStylePr>
+    <w:tblStylePr w:type="band1Horz">
+      <w:tblPr/>
+      <w:tcPr>
+        <w:shd w:val="clear" w:color="auto" w:fill="F2F2F2" w:themeFill="background1" w:themeFillShade="F2"/>
+      </w:tcPr>
+    </w:tblStylePr>
+  </w:style>
+  <w:style w:type="table" w:styleId="GridTable4-Accent3">
+    <w:name w:val="Grid Table 4 Accent 3"/>
+    <w:basedOn w:val="TableNormal"/>
+    <w:uiPriority w:val="49"/>
+    <w:rsid w:val="00800231"/>
+    <w:tblPr>
+      <w:tblStyleRowBandSize w:val="1"/>
+      <w:tblStyleColBandSize w:val="1"/>
+      <w:tblBorders>
+        <w:top w:val="single" w:sz="4" w:space="0" w:color="C9C9C9" w:themeColor="accent3" w:themeTint="99"/>
+        <w:left w:val="single" w:sz="4" w:space="0" w:color="C9C9C9" w:themeColor="accent3" w:themeTint="99"/>
+        <w:bottom w:val="single" w:sz="4" w:space="0" w:color="C9C9C9" w:themeColor="accent3" w:themeTint="99"/>
+        <w:right w:val="single" w:sz="4" w:space="0" w:color="C9C9C9" w:themeColor="accent3" w:themeTint="99"/>
+        <w:insideH w:val="single" w:sz="4" w:space="0" w:color="C9C9C9" w:themeColor="accent3" w:themeTint="99"/>
+        <w:insideV w:val="single" w:sz="4" w:space="0" w:color="C9C9C9" w:themeColor="accent3" w:themeTint="99"/>
+      </w:tblBorders>
+    </w:tblPr>
+    <w:tblStylePr w:type="firstRow">
+      <w:rPr>
+        <w:b/>
+        <w:bCs/>
+        <w:color w:val="FFFFFF" w:themeColor="background1"/>
+      </w:rPr>
+      <w:tblPr/>
+      <w:tcPr>
+        <w:tcBorders>
+          <w:top w:val="single" w:sz="4" w:space="0" w:color="A5A5A5" w:themeColor="accent3"/>
+          <w:left w:val="single" w:sz="4" w:space="0" w:color="A5A5A5" w:themeColor="accent3"/>
+          <w:bottom w:val="single" w:sz="4" w:space="0" w:color="A5A5A5" w:themeColor="accent3"/>
+          <w:right w:val="single" w:sz="4" w:space="0" w:color="A5A5A5" w:themeColor="accent3"/>
+          <w:insideH w:val="nil"/>
+          <w:insideV w:val="nil"/>
+        </w:tcBorders>
+        <w:shd w:val="clear" w:color="auto" w:fill="A5A5A5" w:themeFill="accent3"/>
+      </w:tcPr>
+    </w:tblStylePr>
+    <w:tblStylePr w:type="lastRow">
+      <w:rPr>
+        <w:b/>
+        <w:bCs/>
+      </w:rPr>
+      <w:tblPr/>
+      <w:tcPr>
+        <w:tcBorders>
+          <w:top w:val="double" w:sz="4" w:space="0" w:color="A5A5A5" w:themeColor="accent3"/>
+        </w:tcBorders>
+      </w:tcPr>
+    </w:tblStylePr>
+    <w:tblStylePr w:type="firstCol">
+      <w:rPr>
+        <w:b/>
+        <w:bCs/>
+      </w:rPr>
+    </w:tblStylePr>
+    <w:tblStylePr w:type="lastCol">
+      <w:rPr>
+        <w:b/>
+        <w:bCs/>
+      </w:rPr>
+    </w:tblStylePr>
+    <w:tblStylePr w:type="band1Vert">
+      <w:tblPr/>
+      <w:tcPr>
+        <w:shd w:val="clear" w:color="auto" w:fill="EDEDED" w:themeFill="accent3" w:themeFillTint="33"/>
+      </w:tcPr>
+    </w:tblStylePr>
+    <w:tblStylePr w:type="band1Horz">
+      <w:tblPr/>
+      <w:tcPr>
+        <w:shd w:val="clear" w:color="auto" w:fill="EDEDED" w:themeFill="accent3" w:themeFillTint="33"/>
+      </w:tcPr>
+    </w:tblStylePr>
+  </w:style>
+  <w:style w:type="table" w:styleId="GridTable3-Accent5">
+    <w:name w:val="Grid Table 3 Accent 5"/>
+    <w:basedOn w:val="TableNormal"/>
+    <w:uiPriority w:val="48"/>
+    <w:rsid w:val="005D56F3"/>
+    <w:tblPr>
+      <w:tblStyleRowBandSize w:val="1"/>
+      <w:tblStyleColBandSize w:val="1"/>
+      <w:tblBorders>
+        <w:top w:val="single" w:sz="4" w:space="0" w:color="9CC2E5" w:themeColor="accent5" w:themeTint="99"/>
+        <w:left w:val="single" w:sz="4" w:space="0" w:color="9CC2E5" w:themeColor="accent5" w:themeTint="99"/>
+        <w:bottom w:val="single" w:sz="4" w:space="0" w:color="9CC2E5" w:themeColor="accent5" w:themeTint="99"/>
+        <w:right w:val="single" w:sz="4" w:space="0" w:color="9CC2E5" w:themeColor="accent5" w:themeTint="99"/>
+        <w:insideH w:val="single" w:sz="4" w:space="0" w:color="9CC2E5" w:themeColor="accent5" w:themeTint="99"/>
+        <w:insideV w:val="single" w:sz="4" w:space="0" w:color="9CC2E5" w:themeColor="accent5" w:themeTint="99"/>
+      </w:tblBorders>
+    </w:tblPr>
+    <w:tblStylePr w:type="firstRow">
+      <w:rPr>
+        <w:b/>
+        <w:bCs/>
+      </w:rPr>
+      <w:tblPr/>
+      <w:tcPr>
+        <w:tcBorders>
+          <w:top w:val="nil"/>
+          <w:left w:val="nil"/>
+          <w:right w:val="nil"/>
+          <w:insideH w:val="nil"/>
+          <w:insideV w:val="nil"/>
+        </w:tcBorders>
+        <w:shd w:val="clear" w:color="auto" w:fill="FFFFFF" w:themeFill="background1"/>
+      </w:tcPr>
+    </w:tblStylePr>
+    <w:tblStylePr w:type="lastRow">
+      <w:rPr>
+        <w:b/>
+        <w:bCs/>
+      </w:rPr>
+      <w:tblPr/>
+      <w:tcPr>
+        <w:tcBorders>
+          <w:left w:val="nil"/>
+          <w:bottom w:val="nil"/>
+          <w:right w:val="nil"/>
+          <w:insideH w:val="nil"/>
+          <w:insideV w:val="nil"/>
+        </w:tcBorders>
+        <w:shd w:val="clear" w:color="auto" w:fill="FFFFFF" w:themeFill="background1"/>
+      </w:tcPr>
+    </w:tblStylePr>
+    <w:tblStylePr w:type="firstCol">
+      <w:pPr>
+        <w:jc w:val="right"/>
+      </w:pPr>
+      <w:rPr>
+        <w:i/>
+        <w:iCs/>
+      </w:rPr>
+      <w:tblPr/>
+      <w:tcPr>
+        <w:tcBorders>
+          <w:top w:val="nil"/>
+          <w:left w:val="nil"/>
+          <w:bottom w:val="nil"/>
+          <w:insideH w:val="nil"/>
+          <w:insideV w:val="nil"/>
+        </w:tcBorders>
+        <w:shd w:val="clear" w:color="auto" w:fill="FFFFFF" w:themeFill="background1"/>
+      </w:tcPr>
+    </w:tblStylePr>
+    <w:tblStylePr w:type="lastCol">
+      <w:rPr>
+        <w:i/>
+        <w:iCs/>
+      </w:rPr>
+      <w:tblPr/>
+      <w:tcPr>
+        <w:tcBorders>
+          <w:top w:val="nil"/>
+          <w:bottom w:val="nil"/>
+          <w:right w:val="nil"/>
+          <w:insideH w:val="nil"/>
+          <w:insideV w:val="nil"/>
+        </w:tcBorders>
+        <w:shd w:val="clear" w:color="auto" w:fill="FFFFFF" w:themeFill="background1"/>
+      </w:tcPr>
+    </w:tblStylePr>
+    <w:tblStylePr w:type="band1Vert">
+      <w:tblPr/>
+      <w:tcPr>
+        <w:shd w:val="clear" w:color="auto" w:fill="DEEAF6" w:themeFill="accent5" w:themeFillTint="33"/>
+      </w:tcPr>
+    </w:tblStylePr>
+    <w:tblStylePr w:type="band1Horz">
+      <w:tblPr/>
+      <w:tcPr>
+        <w:shd w:val="clear" w:color="auto" w:fill="DEEAF6" w:themeFill="accent5" w:themeFillTint="33"/>
+      </w:tcPr>
+    </w:tblStylePr>
+    <w:tblStylePr w:type="neCell">
+      <w:tblPr/>
+      <w:tcPr>
+        <w:tcBorders>
+          <w:bottom w:val="single" w:sz="4" w:space="0" w:color="9CC2E5" w:themeColor="accent5" w:themeTint="99"/>
+        </w:tcBorders>
+      </w:tcPr>
+    </w:tblStylePr>
+    <w:tblStylePr w:type="nwCell">
+      <w:tblPr/>
+      <w:tcPr>
+        <w:tcBorders>
+          <w:bottom w:val="single" w:sz="4" w:space="0" w:color="9CC2E5" w:themeColor="accent5" w:themeTint="99"/>
+        </w:tcBorders>
+      </w:tcPr>
+    </w:tblStylePr>
+    <w:tblStylePr w:type="seCell">
+      <w:tblPr/>
+      <w:tcPr>
+        <w:tcBorders>
+          <w:top w:val="single" w:sz="4" w:space="0" w:color="9CC2E5" w:themeColor="accent5" w:themeTint="99"/>
+        </w:tcBorders>
+      </w:tcPr>
+    </w:tblStylePr>
+    <w:tblStylePr w:type="swCell">
+      <w:tblPr/>
+      <w:tcPr>
+        <w:tcBorders>
+          <w:top w:val="single" w:sz="4" w:space="0" w:color="9CC2E5" w:themeColor="accent5" w:themeTint="99"/>
+        </w:tcBorders>
+      </w:tcPr>
+    </w:tblStylePr>
+  </w:style>
+  <w:style w:type="table" w:styleId="ListTable7Colorful-Accent5">
+    <w:name w:val="List Table 7 Colorful Accent 5"/>
+    <w:basedOn w:val="TableNormal"/>
+    <w:uiPriority w:val="52"/>
+    <w:rsid w:val="00985CCE"/>
+    <w:rPr>
+      <w:color w:val="2E74B5" w:themeColor="accent5" w:themeShade="BF"/>
+    </w:rPr>
+    <w:tblPr>
+      <w:tblStyleRowBandSize w:val="1"/>
+      <w:tblStyleColBandSize w:val="1"/>
+    </w:tblPr>
+    <w:tblStylePr w:type="firstRow">
+      <w:rPr>
+        <w:rFonts w:asciiTheme="majorHAnsi" w:eastAsiaTheme="majorEastAsia" w:hAnsiTheme="majorHAnsi" w:cstheme="majorBidi"/>
+        <w:i/>
+        <w:iCs/>
+        <w:sz w:val="26"/>
+      </w:rPr>
+      <w:tblPr/>
+      <w:tcPr>
+        <w:tcBorders>
+          <w:bottom w:val="single" w:sz="4" w:space="0" w:color="5B9BD5" w:themeColor="accent5"/>
+        </w:tcBorders>
+        <w:shd w:val="clear" w:color="auto" w:fill="FFFFFF" w:themeFill="background1"/>
+      </w:tcPr>
+    </w:tblStylePr>
+    <w:tblStylePr w:type="lastRow">
+      <w:rPr>
+        <w:rFonts w:asciiTheme="majorHAnsi" w:eastAsiaTheme="majorEastAsia" w:hAnsiTheme="majorHAnsi" w:cstheme="majorBidi"/>
+        <w:i/>
+        <w:iCs/>
+        <w:sz w:val="26"/>
+      </w:rPr>
+      <w:tblPr/>
+      <w:tcPr>
+        <w:tcBorders>
+          <w:top w:val="single" w:sz="4" w:space="0" w:color="5B9BD5" w:themeColor="accent5"/>
+        </w:tcBorders>
+        <w:shd w:val="clear" w:color="auto" w:fill="FFFFFF" w:themeFill="background1"/>
+      </w:tcPr>
+    </w:tblStylePr>
+    <w:tblStylePr w:type="firstCol">
+      <w:pPr>
+        <w:jc w:val="right"/>
+      </w:pPr>
+      <w:rPr>
+        <w:rFonts w:asciiTheme="majorHAnsi" w:eastAsiaTheme="majorEastAsia" w:hAnsiTheme="majorHAnsi" w:cstheme="majorBidi"/>
+        <w:i/>
+        <w:iCs/>
+        <w:sz w:val="26"/>
+      </w:rPr>
+      <w:tblPr/>
+      <w:tcPr>
+        <w:tcBorders>
+          <w:right w:val="single" w:sz="4" w:space="0" w:color="5B9BD5" w:themeColor="accent5"/>
+        </w:tcBorders>
+        <w:shd w:val="clear" w:color="auto" w:fill="FFFFFF" w:themeFill="background1"/>
+      </w:tcPr>
+    </w:tblStylePr>
+    <w:tblStylePr w:type="lastCol">
+      <w:rPr>
+        <w:rFonts w:asciiTheme="majorHAnsi" w:eastAsiaTheme="majorEastAsia" w:hAnsiTheme="majorHAnsi" w:cstheme="majorBidi"/>
+        <w:i/>
+        <w:iCs/>
+        <w:sz w:val="26"/>
+      </w:rPr>
+      <w:tblPr/>
+      <w:tcPr>
+        <w:tcBorders>
+          <w:left w:val="single" w:sz="4" w:space="0" w:color="5B9BD5" w:themeColor="accent5"/>
+        </w:tcBorders>
+        <w:shd w:val="clear" w:color="auto" w:fill="FFFFFF" w:themeFill="background1"/>
+      </w:tcPr>
+    </w:tblStylePr>
+    <w:tblStylePr w:type="band1Vert">
+      <w:tblPr/>
+      <w:tcPr>
+        <w:shd w:val="clear" w:color="auto" w:fill="DEEAF6" w:themeFill="accent5" w:themeFillTint="33"/>
+      </w:tcPr>
+    </w:tblStylePr>
+    <w:tblStylePr w:type="band1Horz">
+      <w:tblPr/>
+      <w:tcPr>
+        <w:shd w:val="clear" w:color="auto" w:fill="DEEAF6" w:themeFill="accent5" w:themeFillTint="33"/>
+      </w:tcPr>
+    </w:tblStylePr>
+    <w:tblStylePr w:type="neCell">
+      <w:tblPr/>
+      <w:tcPr>
+        <w:tcBorders>
+          <w:left w:val="nil"/>
+        </w:tcBorders>
+      </w:tcPr>
+    </w:tblStylePr>
+    <w:tblStylePr w:type="nwCell">
+      <w:tblPr/>
+      <w:tcPr>
+        <w:tcBorders>
+          <w:right w:val="nil"/>
+        </w:tcBorders>
+      </w:tcPr>
+    </w:tblStylePr>
+    <w:tblStylePr w:type="seCell">
+      <w:tblPr/>
+      <w:tcPr>
+        <w:tcBorders>
+          <w:left w:val="nil"/>
+        </w:tcBorders>
+      </w:tcPr>
+    </w:tblStylePr>
+    <w:tblStylePr w:type="swCell">
+      <w:tblPr/>
+      <w:tcPr>
+        <w:tcBorders>
+          <w:right w:val="nil"/>
+        </w:tcBorders>
+      </w:tcPr>
+    </w:tblStylePr>
+  </w:style>
+  <w:style w:type="table" w:styleId="ListTable7Colorful-Accent1">
+    <w:name w:val="List Table 7 Colorful Accent 1"/>
+    <w:basedOn w:val="TableNormal"/>
+    <w:uiPriority w:val="52"/>
+    <w:rsid w:val="00985CCE"/>
+    <w:rPr>
+      <w:color w:val="2F5496" w:themeColor="accent1" w:themeShade="BF"/>
+    </w:rPr>
+    <w:tblPr>
+      <w:tblStyleRowBandSize w:val="1"/>
+      <w:tblStyleColBandSize w:val="1"/>
+    </w:tblPr>
+    <w:tblStylePr w:type="firstRow">
+      <w:rPr>
+        <w:rFonts w:asciiTheme="majorHAnsi" w:eastAsiaTheme="majorEastAsia" w:hAnsiTheme="majorHAnsi" w:cstheme="majorBidi"/>
+        <w:i/>
+        <w:iCs/>
+        <w:sz w:val="26"/>
+      </w:rPr>
+      <w:tblPr/>
+      <w:tcPr>
+        <w:tcBorders>
+          <w:bottom w:val="single" w:sz="4" w:space="0" w:color="4472C4" w:themeColor="accent1"/>
+        </w:tcBorders>
+        <w:shd w:val="clear" w:color="auto" w:fill="FFFFFF" w:themeFill="background1"/>
+      </w:tcPr>
+    </w:tblStylePr>
+    <w:tblStylePr w:type="lastRow">
+      <w:rPr>
+        <w:rFonts w:asciiTheme="majorHAnsi" w:eastAsiaTheme="majorEastAsia" w:hAnsiTheme="majorHAnsi" w:cstheme="majorBidi"/>
+        <w:i/>
+        <w:iCs/>
+        <w:sz w:val="26"/>
+      </w:rPr>
+      <w:tblPr/>
+      <w:tcPr>
+        <w:tcBorders>
+          <w:top w:val="single" w:sz="4" w:space="0" w:color="4472C4" w:themeColor="accent1"/>
+        </w:tcBorders>
+        <w:shd w:val="clear" w:color="auto" w:fill="FFFFFF" w:themeFill="background1"/>
+      </w:tcPr>
+    </w:tblStylePr>
+    <w:tblStylePr w:type="firstCol">
+      <w:pPr>
+        <w:jc w:val="right"/>
+      </w:pPr>
+      <w:rPr>
+        <w:rFonts w:asciiTheme="majorHAnsi" w:eastAsiaTheme="majorEastAsia" w:hAnsiTheme="majorHAnsi" w:cstheme="majorBidi"/>
+        <w:i/>
+        <w:iCs/>
+        <w:sz w:val="26"/>
+      </w:rPr>
+      <w:tblPr/>
+      <w:tcPr>
+        <w:tcBorders>
+          <w:right w:val="single" w:sz="4" w:space="0" w:color="4472C4" w:themeColor="accent1"/>
+        </w:tcBorders>
+        <w:shd w:val="clear" w:color="auto" w:fill="FFFFFF" w:themeFill="background1"/>
+      </w:tcPr>
+    </w:tblStylePr>
+    <w:tblStylePr w:type="lastCol">
+      <w:rPr>
+        <w:rFonts w:asciiTheme="majorHAnsi" w:eastAsiaTheme="majorEastAsia" w:hAnsiTheme="majorHAnsi" w:cstheme="majorBidi"/>
+        <w:i/>
+        <w:iCs/>
+        <w:sz w:val="26"/>
+      </w:rPr>
+      <w:tblPr/>
+      <w:tcPr>
+        <w:tcBorders>
+          <w:left w:val="single" w:sz="4" w:space="0" w:color="4472C4" w:themeColor="accent1"/>
+        </w:tcBorders>
+        <w:shd w:val="clear" w:color="auto" w:fill="FFFFFF" w:themeFill="background1"/>
+      </w:tcPr>
+    </w:tblStylePr>
+    <w:tblStylePr w:type="band1Vert">
+      <w:tblPr/>
+      <w:tcPr>
+        <w:shd w:val="clear" w:color="auto" w:fill="D9E2F3" w:themeFill="accent1" w:themeFillTint="33"/>
+      </w:tcPr>
+    </w:tblStylePr>
+    <w:tblStylePr w:type="band1Horz">
+      <w:tblPr/>
+      <w:tcPr>
+        <w:shd w:val="clear" w:color="auto" w:fill="D9E2F3" w:themeFill="accent1" w:themeFillTint="33"/>
+      </w:tcPr>
+    </w:tblStylePr>
+    <w:tblStylePr w:type="neCell">
+      <w:tblPr/>
+      <w:tcPr>
+        <w:tcBorders>
+          <w:left w:val="nil"/>
+        </w:tcBorders>
+      </w:tcPr>
+    </w:tblStylePr>
+    <w:tblStylePr w:type="nwCell">
+      <w:tblPr/>
+      <w:tcPr>
+        <w:tcBorders>
+          <w:right w:val="nil"/>
+        </w:tcBorders>
+      </w:tcPr>
+    </w:tblStylePr>
+    <w:tblStylePr w:type="seCell">
+      <w:tblPr/>
+      <w:tcPr>
+        <w:tcBorders>
+          <w:left w:val="nil"/>
+        </w:tcBorders>
+      </w:tcPr>
+    </w:tblStylePr>
+    <w:tblStylePr w:type="swCell">
+      <w:tblPr/>
+      <w:tcPr>
+        <w:tcBorders>
+          <w:right w:val="nil"/>
+        </w:tcBorders>
+      </w:tcPr>
+    </w:tblStylePr>
+  </w:style>
+  <w:style w:type="table" w:styleId="ListTable6Colorful-Accent5">
+    <w:name w:val="List Table 6 Colorful Accent 5"/>
+    <w:basedOn w:val="TableNormal"/>
+    <w:uiPriority w:val="51"/>
+    <w:rsid w:val="00985CCE"/>
+    <w:rPr>
+      <w:color w:val="2E74B5" w:themeColor="accent5" w:themeShade="BF"/>
+    </w:rPr>
+    <w:tblPr>
+      <w:tblStyleRowBandSize w:val="1"/>
+      <w:tblStyleColBandSize w:val="1"/>
+      <w:tblBorders>
+        <w:top w:val="single" w:sz="4" w:space="0" w:color="5B9BD5" w:themeColor="accent5"/>
+        <w:bottom w:val="single" w:sz="4" w:space="0" w:color="5B9BD5" w:themeColor="accent5"/>
+      </w:tblBorders>
+    </w:tblPr>
+    <w:tblStylePr w:type="firstRow">
+      <w:rPr>
+        <w:b/>
+        <w:bCs/>
+      </w:rPr>
+      <w:tblPr/>
+      <w:tcPr>
+        <w:tcBorders>
+          <w:bottom w:val="single" w:sz="4" w:space="0" w:color="5B9BD5" w:themeColor="accent5"/>
+        </w:tcBorders>
+      </w:tcPr>
+    </w:tblStylePr>
+    <w:tblStylePr w:type="lastRow">
+      <w:rPr>
+        <w:b/>
+        <w:bCs/>
+      </w:rPr>
+      <w:tblPr/>
+      <w:tcPr>
+        <w:tcBorders>
+          <w:top w:val="double" w:sz="4" w:space="0" w:color="5B9BD5" w:themeColor="accent5"/>
+        </w:tcBorders>
+      </w:tcPr>
+    </w:tblStylePr>
+    <w:tblStylePr w:type="firstCol">
+      <w:rPr>
+        <w:b/>
+        <w:bCs/>
+      </w:rPr>
+    </w:tblStylePr>
+    <w:tblStylePr w:type="lastCol">
+      <w:rPr>
+        <w:b/>
+        <w:bCs/>
+      </w:rPr>
+    </w:tblStylePr>
+    <w:tblStylePr w:type="band1Vert">
+      <w:tblPr/>
+      <w:tcPr>
+        <w:shd w:val="clear" w:color="auto" w:fill="DEEAF6" w:themeFill="accent5" w:themeFillTint="33"/>
+      </w:tcPr>
+    </w:tblStylePr>
+    <w:tblStylePr w:type="band1Horz">
+      <w:tblPr/>
+      <w:tcPr>
+        <w:shd w:val="clear" w:color="auto" w:fill="DEEAF6" w:themeFill="accent5" w:themeFillTint="33"/>
+      </w:tcPr>
+    </w:tblStylePr>
+  </w:style>
+  <w:style w:type="table" w:styleId="ListTable3-Accent1">
+    <w:name w:val="List Table 3 Accent 1"/>
+    <w:basedOn w:val="TableNormal"/>
+    <w:uiPriority w:val="48"/>
+    <w:rsid w:val="00985CCE"/>
+    <w:tblPr>
+      <w:tblStyleRowBandSize w:val="1"/>
+      <w:tblStyleColBandSize w:val="1"/>
+      <w:tblBorders>
+        <w:top w:val="single" w:sz="4" w:space="0" w:color="4472C4" w:themeColor="accent1"/>
+        <w:left w:val="single" w:sz="4" w:space="0" w:color="4472C4" w:themeColor="accent1"/>
+        <w:bottom w:val="single" w:sz="4" w:space="0" w:color="4472C4" w:themeColor="accent1"/>
+        <w:right w:val="single" w:sz="4" w:space="0" w:color="4472C4" w:themeColor="accent1"/>
+      </w:tblBorders>
+    </w:tblPr>
+    <w:tblStylePr w:type="firstRow">
+      <w:rPr>
+        <w:b/>
+        <w:bCs/>
+        <w:color w:val="FFFFFF" w:themeColor="background1"/>
+      </w:rPr>
+      <w:tblPr/>
+      <w:tcPr>
+        <w:shd w:val="clear" w:color="auto" w:fill="4472C4" w:themeFill="accent1"/>
+      </w:tcPr>
+    </w:tblStylePr>
+    <w:tblStylePr w:type="lastRow">
+      <w:rPr>
+        <w:b/>
+        <w:bCs/>
+      </w:rPr>
+      <w:tblPr/>
+      <w:tcPr>
+        <w:tcBorders>
+          <w:top w:val="double" w:sz="4" w:space="0" w:color="4472C4" w:themeColor="accent1"/>
+        </w:tcBorders>
+        <w:shd w:val="clear" w:color="auto" w:fill="FFFFFF" w:themeFill="background1"/>
+      </w:tcPr>
+    </w:tblStylePr>
+    <w:tblStylePr w:type="firstCol">
+      <w:rPr>
+        <w:b/>
+        <w:bCs/>
+      </w:rPr>
+      <w:tblPr/>
+      <w:tcPr>
+        <w:tcBorders>
+          <w:right w:val="nil"/>
+        </w:tcBorders>
+        <w:shd w:val="clear" w:color="auto" w:fill="FFFFFF" w:themeFill="background1"/>
+      </w:tcPr>
+    </w:tblStylePr>
+    <w:tblStylePr w:type="lastCol">
+      <w:rPr>
+        <w:b/>
+        <w:bCs/>
+      </w:rPr>
+      <w:tblPr/>
+      <w:tcPr>
+        <w:tcBorders>
+          <w:left w:val="nil"/>
+        </w:tcBorders>
+        <w:shd w:val="clear" w:color="auto" w:fill="FFFFFF" w:themeFill="background1"/>
+      </w:tcPr>
+    </w:tblStylePr>
+    <w:tblStylePr w:type="band1Vert">
+      <w:tblPr/>
+      <w:tcPr>
+        <w:tcBorders>
+          <w:left w:val="single" w:sz="4" w:space="0" w:color="4472C4" w:themeColor="accent1"/>
+          <w:right w:val="single" w:sz="4" w:space="0" w:color="4472C4" w:themeColor="accent1"/>
+        </w:tcBorders>
+      </w:tcPr>
+    </w:tblStylePr>
+    <w:tblStylePr w:type="band1Horz">
+      <w:tblPr/>
+      <w:tcPr>
+        <w:tcBorders>
+          <w:top w:val="single" w:sz="4" w:space="0" w:color="4472C4" w:themeColor="accent1"/>
+          <w:bottom w:val="single" w:sz="4" w:space="0" w:color="4472C4" w:themeColor="accent1"/>
+          <w:insideH w:val="nil"/>
+        </w:tcBorders>
+      </w:tcPr>
+    </w:tblStylePr>
+    <w:tblStylePr w:type="neCell">
+      <w:tblPr/>
+      <w:tcPr>
+        <w:tcBorders>
+          <w:left w:val="nil"/>
+          <w:bottom w:val="nil"/>
+        </w:tcBorders>
+      </w:tcPr>
+    </w:tblStylePr>
+    <w:tblStylePr w:type="nwCell">
+      <w:tblPr/>
+      <w:tcPr>
+        <w:tcBorders>
+          <w:bottom w:val="nil"/>
+          <w:right w:val="nil"/>
+        </w:tcBorders>
+      </w:tcPr>
+    </w:tblStylePr>
+    <w:tblStylePr w:type="seCell">
+      <w:tblPr/>
+      <w:tcPr>
+        <w:tcBorders>
+          <w:top w:val="double" w:sz="4" w:space="0" w:color="4472C4" w:themeColor="accent1"/>
+          <w:left w:val="nil"/>
+        </w:tcBorders>
+      </w:tcPr>
+    </w:tblStylePr>
+    <w:tblStylePr w:type="swCell">
+      <w:tblPr/>
+      <w:tcPr>
+        <w:tcBorders>
+          <w:top w:val="double" w:sz="4" w:space="0" w:color="4472C4" w:themeColor="accent1"/>
+          <w:right w:val="nil"/>
+        </w:tcBorders>
+      </w:tcPr>
+    </w:tblStylePr>
+  </w:style>
+  <w:style w:type="table" w:styleId="ListTable3-Accent5">
+    <w:name w:val="List Table 3 Accent 5"/>
+    <w:basedOn w:val="TableNormal"/>
+    <w:uiPriority w:val="48"/>
+    <w:rsid w:val="00985CCE"/>
+    <w:tblPr>
+      <w:tblStyleRowBandSize w:val="1"/>
+      <w:tblStyleColBandSize w:val="1"/>
+      <w:tblBorders>
+        <w:top w:val="single" w:sz="4" w:space="0" w:color="5B9BD5" w:themeColor="accent5"/>
+        <w:left w:val="single" w:sz="4" w:space="0" w:color="5B9BD5" w:themeColor="accent5"/>
+        <w:bottom w:val="single" w:sz="4" w:space="0" w:color="5B9BD5" w:themeColor="accent5"/>
+        <w:right w:val="single" w:sz="4" w:space="0" w:color="5B9BD5" w:themeColor="accent5"/>
+      </w:tblBorders>
+    </w:tblPr>
+    <w:tblStylePr w:type="firstRow">
+      <w:rPr>
+        <w:b/>
+        <w:bCs/>
+        <w:color w:val="FFFFFF" w:themeColor="background1"/>
+      </w:rPr>
+      <w:tblPr/>
+      <w:tcPr>
+        <w:shd w:val="clear" w:color="auto" w:fill="5B9BD5" w:themeFill="accent5"/>
+      </w:tcPr>
+    </w:tblStylePr>
+    <w:tblStylePr w:type="lastRow">
+      <w:rPr>
+        <w:b/>
+        <w:bCs/>
+      </w:rPr>
+      <w:tblPr/>
+      <w:tcPr>
+        <w:tcBorders>
+          <w:top w:val="double" w:sz="4" w:space="0" w:color="5B9BD5" w:themeColor="accent5"/>
+        </w:tcBorders>
+        <w:shd w:val="clear" w:color="auto" w:fill="FFFFFF" w:themeFill="background1"/>
+      </w:tcPr>
+    </w:tblStylePr>
+    <w:tblStylePr w:type="firstCol">
+      <w:rPr>
+        <w:b/>
+        <w:bCs/>
+      </w:rPr>
+      <w:tblPr/>
+      <w:tcPr>
+        <w:tcBorders>
+          <w:right w:val="nil"/>
+        </w:tcBorders>
+        <w:shd w:val="clear" w:color="auto" w:fill="FFFFFF" w:themeFill="background1"/>
+      </w:tcPr>
+    </w:tblStylePr>
+    <w:tblStylePr w:type="lastCol">
+      <w:rPr>
+        <w:b/>
+        <w:bCs/>
+      </w:rPr>
+      <w:tblPr/>
+      <w:tcPr>
+        <w:tcBorders>
+          <w:left w:val="nil"/>
+        </w:tcBorders>
+        <w:shd w:val="clear" w:color="auto" w:fill="FFFFFF" w:themeFill="background1"/>
+      </w:tcPr>
+    </w:tblStylePr>
+    <w:tblStylePr w:type="band1Vert">
+      <w:tblPr/>
+      <w:tcPr>
+        <w:tcBorders>
+          <w:left w:val="single" w:sz="4" w:space="0" w:color="5B9BD5" w:themeColor="accent5"/>
+          <w:right w:val="single" w:sz="4" w:space="0" w:color="5B9BD5" w:themeColor="accent5"/>
+        </w:tcBorders>
+      </w:tcPr>
+    </w:tblStylePr>
+    <w:tblStylePr w:type="band1Horz">
+      <w:tblPr/>
+      <w:tcPr>
+        <w:tcBorders>
+          <w:top w:val="single" w:sz="4" w:space="0" w:color="5B9BD5" w:themeColor="accent5"/>
+          <w:bottom w:val="single" w:sz="4" w:space="0" w:color="5B9BD5" w:themeColor="accent5"/>
+          <w:insideH w:val="nil"/>
+        </w:tcBorders>
+      </w:tcPr>
+    </w:tblStylePr>
+    <w:tblStylePr w:type="neCell">
+      <w:tblPr/>
+      <w:tcPr>
+        <w:tcBorders>
+          <w:left w:val="nil"/>
+          <w:bottom w:val="nil"/>
+        </w:tcBorders>
+      </w:tcPr>
+    </w:tblStylePr>
+    <w:tblStylePr w:type="nwCell">
+      <w:tblPr/>
+      <w:tcPr>
+        <w:tcBorders>
+          <w:bottom w:val="nil"/>
+          <w:right w:val="nil"/>
+        </w:tcBorders>
+      </w:tcPr>
+    </w:tblStylePr>
+    <w:tblStylePr w:type="seCell">
+      <w:tblPr/>
+      <w:tcPr>
+        <w:tcBorders>
+          <w:top w:val="double" w:sz="4" w:space="0" w:color="5B9BD5" w:themeColor="accent5"/>
+          <w:left w:val="nil"/>
+        </w:tcBorders>
+      </w:tcPr>
+    </w:tblStylePr>
+    <w:tblStylePr w:type="swCell">
+      <w:tblPr/>
+      <w:tcPr>
+        <w:tcBorders>
+          <w:top w:val="double" w:sz="4" w:space="0" w:color="5B9BD5" w:themeColor="accent5"/>
+          <w:right w:val="nil"/>
+        </w:tcBorders>
+      </w:tcPr>
+    </w:tblStylePr>
+  </w:style>
+  <w:style w:type="table" w:styleId="ListTable4-Accent1">
+    <w:name w:val="List Table 4 Accent 1"/>
+    <w:basedOn w:val="TableNormal"/>
+    <w:uiPriority w:val="49"/>
+    <w:rsid w:val="00985CCE"/>
+    <w:tblPr>
+      <w:tblStyleRowBandSize w:val="1"/>
+      <w:tblStyleColBandSize w:val="1"/>
+      <w:tblBorders>
+        <w:top w:val="single" w:sz="4" w:space="0" w:color="8EAADB" w:themeColor="accent1" w:themeTint="99"/>
+        <w:left w:val="single" w:sz="4" w:space="0" w:color="8EAADB" w:themeColor="accent1" w:themeTint="99"/>
+        <w:bottom w:val="single" w:sz="4" w:space="0" w:color="8EAADB" w:themeColor="accent1" w:themeTint="99"/>
+        <w:right w:val="single" w:sz="4" w:space="0" w:color="8EAADB" w:themeColor="accent1" w:themeTint="99"/>
+        <w:insideH w:val="single" w:sz="4" w:space="0" w:color="8EAADB" w:themeColor="accent1" w:themeTint="99"/>
+      </w:tblBorders>
+    </w:tblPr>
+    <w:tblStylePr w:type="firstRow">
+      <w:rPr>
+        <w:b/>
+        <w:bCs/>
+        <w:color w:val="FFFFFF" w:themeColor="background1"/>
+      </w:rPr>
+      <w:tblPr/>
+      <w:tcPr>
+        <w:tcBorders>
+          <w:top w:val="single" w:sz="4" w:space="0" w:color="4472C4" w:themeColor="accent1"/>
+          <w:left w:val="single" w:sz="4" w:space="0" w:color="4472C4" w:themeColor="accent1"/>
+          <w:bottom w:val="single" w:sz="4" w:space="0" w:color="4472C4" w:themeColor="accent1"/>
+          <w:right w:val="single" w:sz="4" w:space="0" w:color="4472C4" w:themeColor="accent1"/>
+          <w:insideH w:val="nil"/>
+        </w:tcBorders>
+        <w:shd w:val="clear" w:color="auto" w:fill="4472C4" w:themeFill="accent1"/>
+      </w:tcPr>
+    </w:tblStylePr>
+    <w:tblStylePr w:type="lastRow">
+      <w:rPr>
+        <w:b/>
+        <w:bCs/>
+      </w:rPr>
+      <w:tblPr/>
+      <w:tcPr>
+        <w:tcBorders>
+          <w:top w:val="double" w:sz="4" w:space="0" w:color="8EAADB" w:themeColor="accent1" w:themeTint="99"/>
+        </w:tcBorders>
+      </w:tcPr>
+    </w:tblStylePr>
+    <w:tblStylePr w:type="firstCol">
+      <w:rPr>
+        <w:b/>
+        <w:bCs/>
+      </w:rPr>
+    </w:tblStylePr>
+    <w:tblStylePr w:type="lastCol">
+      <w:rPr>
+        <w:b/>
+        <w:bCs/>
+      </w:rPr>
+    </w:tblStylePr>
+    <w:tblStylePr w:type="band1Vert">
+      <w:tblPr/>
+      <w:tcPr>
+        <w:shd w:val="clear" w:color="auto" w:fill="D9E2F3" w:themeFill="accent1" w:themeFillTint="33"/>
+      </w:tcPr>
+    </w:tblStylePr>
+    <w:tblStylePr w:type="band1Horz">
+      <w:tblPr/>
+      <w:tcPr>
+        <w:shd w:val="clear" w:color="auto" w:fill="D9E2F3" w:themeFill="accent1" w:themeFillTint="33"/>
+      </w:tcPr>
+    </w:tblStylePr>
+  </w:style>
+  <w:style w:type="table" w:styleId="ListTable1Light-Accent1">
+    <w:name w:val="List Table 1 Light Accent 1"/>
+    <w:basedOn w:val="TableNormal"/>
+    <w:uiPriority w:val="46"/>
+    <w:rsid w:val="00985CCE"/>
+    <w:tblPr>
+      <w:tblStyleRowBandSize w:val="1"/>
+      <w:tblStyleColBandSize w:val="1"/>
+    </w:tblPr>
+    <w:tblStylePr w:type="firstRow">
+      <w:rPr>
+        <w:b/>
+        <w:bCs/>
+      </w:rPr>
+      <w:tblPr/>
+      <w:tcPr>
+        <w:tcBorders>
+          <w:bottom w:val="single" w:sz="4" w:space="0" w:color="8EAADB" w:themeColor="accent1" w:themeTint="99"/>
+        </w:tcBorders>
+      </w:tcPr>
+    </w:tblStylePr>
+    <w:tblStylePr w:type="lastRow">
+      <w:rPr>
+        <w:b/>
+        <w:bCs/>
+      </w:rPr>
+      <w:tblPr/>
+      <w:tcPr>
+        <w:tcBorders>
+          <w:top w:val="single" w:sz="4" w:space="0" w:color="8EAADB" w:themeColor="accent1" w:themeTint="99"/>
+        </w:tcBorders>
+      </w:tcPr>
+    </w:tblStylePr>
+    <w:tblStylePr w:type="firstCol">
+      <w:rPr>
+        <w:b/>
+        <w:bCs/>
+      </w:rPr>
+    </w:tblStylePr>
+    <w:tblStylePr w:type="lastCol">
+      <w:rPr>
+        <w:b/>
+        <w:bCs/>
+      </w:rPr>
+    </w:tblStylePr>
+    <w:tblStylePr w:type="band1Vert">
+      <w:tblPr/>
+      <w:tcPr>
+        <w:shd w:val="clear" w:color="auto" w:fill="D9E2F3" w:themeFill="accent1" w:themeFillTint="33"/>
+      </w:tcPr>
+    </w:tblStylePr>
+    <w:tblStylePr w:type="band1Horz">
+      <w:tblPr/>
+      <w:tcPr>
+        <w:shd w:val="clear" w:color="auto" w:fill="D9E2F3" w:themeFill="accent1" w:themeFillTint="33"/>
+      </w:tcPr>
+    </w:tblStylePr>
+  </w:style>
+  <w:style w:type="table" w:styleId="GridTable6Colorful-Accent5">
+    <w:name w:val="Grid Table 6 Colorful Accent 5"/>
+    <w:basedOn w:val="TableNormal"/>
+    <w:uiPriority w:val="51"/>
+    <w:rsid w:val="00985CCE"/>
+    <w:rPr>
+      <w:color w:val="2E74B5" w:themeColor="accent5" w:themeShade="BF"/>
+    </w:rPr>
+    <w:tblPr>
+      <w:tblStyleRowBandSize w:val="1"/>
+      <w:tblStyleColBandSize w:val="1"/>
+      <w:tblBorders>
+        <w:top w:val="single" w:sz="4" w:space="0" w:color="9CC2E5" w:themeColor="accent5" w:themeTint="99"/>
+        <w:left w:val="single" w:sz="4" w:space="0" w:color="9CC2E5" w:themeColor="accent5" w:themeTint="99"/>
+        <w:bottom w:val="single" w:sz="4" w:space="0" w:color="9CC2E5" w:themeColor="accent5" w:themeTint="99"/>
+        <w:right w:val="single" w:sz="4" w:space="0" w:color="9CC2E5" w:themeColor="accent5" w:themeTint="99"/>
+        <w:insideH w:val="single" w:sz="4" w:space="0" w:color="9CC2E5" w:themeColor="accent5" w:themeTint="99"/>
+        <w:insideV w:val="single" w:sz="4" w:space="0" w:color="9CC2E5" w:themeColor="accent5" w:themeTint="99"/>
+      </w:tblBorders>
+    </w:tblPr>
+    <w:tblStylePr w:type="firstRow">
+      <w:rPr>
+        <w:b/>
+        <w:bCs/>
+      </w:rPr>
+      <w:tblPr/>
+      <w:tcPr>
+        <w:tcBorders>
+          <w:bottom w:val="single" w:sz="12" w:space="0" w:color="9CC2E5" w:themeColor="accent5" w:themeTint="99"/>
+        </w:tcBorders>
+      </w:tcPr>
+    </w:tblStylePr>
+    <w:tblStylePr w:type="lastRow">
+      <w:rPr>
+        <w:b/>
+        <w:bCs/>
+      </w:rPr>
+      <w:tblPr/>
+      <w:tcPr>
+        <w:tcBorders>
+          <w:top w:val="double" w:sz="4" w:space="0" w:color="9CC2E5" w:themeColor="accent5" w:themeTint="99"/>
+        </w:tcBorders>
+      </w:tcPr>
+    </w:tblStylePr>
+    <w:tblStylePr w:type="firstCol">
+      <w:rPr>
+        <w:b/>
+        <w:bCs/>
+      </w:rPr>
+    </w:tblStylePr>
+    <w:tblStylePr w:type="lastCol">
+      <w:rPr>
+        <w:b/>
+        <w:bCs/>
+      </w:rPr>
+    </w:tblStylePr>
+    <w:tblStylePr w:type="band1Vert">
+      <w:tblPr/>
+      <w:tcPr>
+        <w:shd w:val="clear" w:color="auto" w:fill="DEEAF6" w:themeFill="accent5" w:themeFillTint="33"/>
+      </w:tcPr>
+    </w:tblStylePr>
+    <w:tblStylePr w:type="band1Horz">
+      <w:tblPr/>
+      <w:tcPr>
+        <w:shd w:val="clear" w:color="auto" w:fill="DEEAF6" w:themeFill="accent5" w:themeFillTint="33"/>
+      </w:tcPr>
+    </w:tblStylePr>
+  </w:style>
+  <w:style w:type="table" w:styleId="GridTable7Colorful-Accent1">
+    <w:name w:val="Grid Table 7 Colorful Accent 1"/>
+    <w:basedOn w:val="TableNormal"/>
+    <w:uiPriority w:val="52"/>
+    <w:rsid w:val="00985CCE"/>
+    <w:rPr>
+      <w:color w:val="2F5496" w:themeColor="accent1" w:themeShade="BF"/>
+    </w:rPr>
+    <w:tblPr>
+      <w:tblStyleRowBandSize w:val="1"/>
+      <w:tblStyleColBandSize w:val="1"/>
+      <w:tblBorders>
+        <w:top w:val="single" w:sz="4" w:space="0" w:color="8EAADB" w:themeColor="accent1" w:themeTint="99"/>
+        <w:left w:val="single" w:sz="4" w:space="0" w:color="8EAADB" w:themeColor="accent1" w:themeTint="99"/>
+        <w:bottom w:val="single" w:sz="4" w:space="0" w:color="8EAADB" w:themeColor="accent1" w:themeTint="99"/>
+        <w:right w:val="single" w:sz="4" w:space="0" w:color="8EAADB" w:themeColor="accent1" w:themeTint="99"/>
+        <w:insideH w:val="single" w:sz="4" w:space="0" w:color="8EAADB" w:themeColor="accent1" w:themeTint="99"/>
+        <w:insideV w:val="single" w:sz="4" w:space="0" w:color="8EAADB" w:themeColor="accent1" w:themeTint="99"/>
+      </w:tblBorders>
+    </w:tblPr>
+    <w:tblStylePr w:type="firstRow">
+      <w:rPr>
+        <w:b/>
+        <w:bCs/>
+      </w:rPr>
+      <w:tblPr/>
+      <w:tcPr>
+        <w:tcBorders>
+          <w:top w:val="nil"/>
+          <w:left w:val="nil"/>
+          <w:right w:val="nil"/>
+          <w:insideH w:val="nil"/>
+          <w:insideV w:val="nil"/>
+        </w:tcBorders>
+        <w:shd w:val="clear" w:color="auto" w:fill="FFFFFF" w:themeFill="background1"/>
+      </w:tcPr>
+    </w:tblStylePr>
+    <w:tblStylePr w:type="lastRow">
+      <w:rPr>
+        <w:b/>
+        <w:bCs/>
+      </w:rPr>
+      <w:tblPr/>
+      <w:tcPr>
+        <w:tcBorders>
+          <w:left w:val="nil"/>
+          <w:bottom w:val="nil"/>
+          <w:right w:val="nil"/>
+          <w:insideH w:val="nil"/>
+          <w:insideV w:val="nil"/>
+        </w:tcBorders>
+        <w:shd w:val="clear" w:color="auto" w:fill="FFFFFF" w:themeFill="background1"/>
+      </w:tcPr>
+    </w:tblStylePr>
+    <w:tblStylePr w:type="firstCol">
+      <w:pPr>
+        <w:jc w:val="right"/>
+      </w:pPr>
+      <w:rPr>
+        <w:i/>
+        <w:iCs/>
+      </w:rPr>
+      <w:tblPr/>
+      <w:tcPr>
+        <w:tcBorders>
+          <w:top w:val="nil"/>
+          <w:left w:val="nil"/>
+          <w:bottom w:val="nil"/>
+          <w:insideH w:val="nil"/>
+          <w:insideV w:val="nil"/>
+        </w:tcBorders>
+        <w:shd w:val="clear" w:color="auto" w:fill="FFFFFF" w:themeFill="background1"/>
+      </w:tcPr>
+    </w:tblStylePr>
+    <w:tblStylePr w:type="lastCol">
+      <w:rPr>
+        <w:i/>
+        <w:iCs/>
+      </w:rPr>
+      <w:tblPr/>
+      <w:tcPr>
+        <w:tcBorders>
+          <w:top w:val="nil"/>
+          <w:bottom w:val="nil"/>
+          <w:right w:val="nil"/>
+          <w:insideH w:val="nil"/>
+          <w:insideV w:val="nil"/>
+        </w:tcBorders>
+        <w:shd w:val="clear" w:color="auto" w:fill="FFFFFF" w:themeFill="background1"/>
+      </w:tcPr>
+    </w:tblStylePr>
+    <w:tblStylePr w:type="band1Vert">
+      <w:tblPr/>
+      <w:tcPr>
+        <w:shd w:val="clear" w:color="auto" w:fill="D9E2F3" w:themeFill="accent1" w:themeFillTint="33"/>
+      </w:tcPr>
+    </w:tblStylePr>
+    <w:tblStylePr w:type="band1Horz">
+      <w:tblPr/>
+      <w:tcPr>
+        <w:shd w:val="clear" w:color="auto" w:fill="D9E2F3" w:themeFill="accent1" w:themeFillTint="33"/>
+      </w:tcPr>
+    </w:tblStylePr>
+    <w:tblStylePr w:type="neCell">
+      <w:tblPr/>
+      <w:tcPr>
+        <w:tcBorders>
+          <w:bottom w:val="single" w:sz="4" w:space="0" w:color="8EAADB" w:themeColor="accent1" w:themeTint="99"/>
+        </w:tcBorders>
+      </w:tcPr>
+    </w:tblStylePr>
+    <w:tblStylePr w:type="nwCell">
+      <w:tblPr/>
+      <w:tcPr>
+        <w:tcBorders>
+          <w:bottom w:val="single" w:sz="4" w:space="0" w:color="8EAADB" w:themeColor="accent1" w:themeTint="99"/>
+        </w:tcBorders>
+      </w:tcPr>
+    </w:tblStylePr>
+    <w:tblStylePr w:type="seCell">
+      <w:tblPr/>
+      <w:tcPr>
+        <w:tcBorders>
+          <w:top w:val="single" w:sz="4" w:space="0" w:color="8EAADB" w:themeColor="accent1" w:themeTint="99"/>
+        </w:tcBorders>
+      </w:tcPr>
+    </w:tblStylePr>
+    <w:tblStylePr w:type="swCell">
+      <w:tblPr/>
+      <w:tcPr>
+        <w:tcBorders>
+          <w:top w:val="single" w:sz="4" w:space="0" w:color="8EAADB" w:themeColor="accent1" w:themeTint="99"/>
+        </w:tcBorders>
+      </w:tcPr>
+    </w:tblStylePr>
+  </w:style>
+  <w:style w:type="table" w:styleId="GridTable7Colorful-Accent5">
+    <w:name w:val="Grid Table 7 Colorful Accent 5"/>
+    <w:basedOn w:val="TableNormal"/>
+    <w:uiPriority w:val="52"/>
+    <w:rsid w:val="00985CCE"/>
+    <w:rPr>
+      <w:color w:val="2E74B5" w:themeColor="accent5" w:themeShade="BF"/>
+    </w:rPr>
+    <w:tblPr>
+      <w:tblStyleRowBandSize w:val="1"/>
+      <w:tblStyleColBandSize w:val="1"/>
+      <w:tblBorders>
+        <w:top w:val="single" w:sz="4" w:space="0" w:color="9CC2E5" w:themeColor="accent5" w:themeTint="99"/>
+        <w:left w:val="single" w:sz="4" w:space="0" w:color="9CC2E5" w:themeColor="accent5" w:themeTint="99"/>
+        <w:bottom w:val="single" w:sz="4" w:space="0" w:color="9CC2E5" w:themeColor="accent5" w:themeTint="99"/>
+        <w:right w:val="single" w:sz="4" w:space="0" w:color="9CC2E5" w:themeColor="accent5" w:themeTint="99"/>
+        <w:insideH w:val="single" w:sz="4" w:space="0" w:color="9CC2E5" w:themeColor="accent5" w:themeTint="99"/>
+        <w:insideV w:val="single" w:sz="4" w:space="0" w:color="9CC2E5" w:themeColor="accent5" w:themeTint="99"/>
+      </w:tblBorders>
+    </w:tblPr>
+    <w:tblStylePr w:type="firstRow">
+      <w:rPr>
+        <w:b/>
+        <w:bCs/>
+      </w:rPr>
+      <w:tblPr/>
+      <w:tcPr>
+        <w:tcBorders>
+          <w:top w:val="nil"/>
+          <w:left w:val="nil"/>
+          <w:right w:val="nil"/>
+          <w:insideH w:val="nil"/>
+          <w:insideV w:val="nil"/>
+        </w:tcBorders>
+        <w:shd w:val="clear" w:color="auto" w:fill="FFFFFF" w:themeFill="background1"/>
+      </w:tcPr>
+    </w:tblStylePr>
+    <w:tblStylePr w:type="lastRow">
+      <w:rPr>
+        <w:b/>
+        <w:bCs/>
+      </w:rPr>
+      <w:tblPr/>
+      <w:tcPr>
+        <w:tcBorders>
+          <w:left w:val="nil"/>
+          <w:bottom w:val="nil"/>
+          <w:right w:val="nil"/>
+          <w:insideH w:val="nil"/>
+          <w:insideV w:val="nil"/>
+        </w:tcBorders>
+        <w:shd w:val="clear" w:color="auto" w:fill="FFFFFF" w:themeFill="background1"/>
+      </w:tcPr>
+    </w:tblStylePr>
+    <w:tblStylePr w:type="firstCol">
+      <w:pPr>
+        <w:jc w:val="right"/>
+      </w:pPr>
+      <w:rPr>
+        <w:i/>
+        <w:iCs/>
+      </w:rPr>
+      <w:tblPr/>
+      <w:tcPr>
+        <w:tcBorders>
+          <w:top w:val="nil"/>
+          <w:left w:val="nil"/>
+          <w:bottom w:val="nil"/>
+          <w:insideH w:val="nil"/>
+          <w:insideV w:val="nil"/>
+        </w:tcBorders>
+        <w:shd w:val="clear" w:color="auto" w:fill="FFFFFF" w:themeFill="background1"/>
+      </w:tcPr>
+    </w:tblStylePr>
+    <w:tblStylePr w:type="lastCol">
+      <w:rPr>
+        <w:i/>
+        <w:iCs/>
+      </w:rPr>
+      <w:tblPr/>
+      <w:tcPr>
+        <w:tcBorders>
+          <w:top w:val="nil"/>
+          <w:bottom w:val="nil"/>
+          <w:right w:val="nil"/>
+          <w:insideH w:val="nil"/>
+          <w:insideV w:val="nil"/>
+        </w:tcBorders>
+        <w:shd w:val="clear" w:color="auto" w:fill="FFFFFF" w:themeFill="background1"/>
+      </w:tcPr>
+    </w:tblStylePr>
+    <w:tblStylePr w:type="band1Vert">
+      <w:tblPr/>
+      <w:tcPr>
+        <w:shd w:val="clear" w:color="auto" w:fill="DEEAF6" w:themeFill="accent5" w:themeFillTint="33"/>
+      </w:tcPr>
+    </w:tblStylePr>
+    <w:tblStylePr w:type="band1Horz">
+      <w:tblPr/>
+      <w:tcPr>
+        <w:shd w:val="clear" w:color="auto" w:fill="DEEAF6" w:themeFill="accent5" w:themeFillTint="33"/>
+      </w:tcPr>
+    </w:tblStylePr>
+    <w:tblStylePr w:type="neCell">
+      <w:tblPr/>
+      <w:tcPr>
+        <w:tcBorders>
+          <w:bottom w:val="single" w:sz="4" w:space="0" w:color="9CC2E5" w:themeColor="accent5" w:themeTint="99"/>
+        </w:tcBorders>
+      </w:tcPr>
+    </w:tblStylePr>
+    <w:tblStylePr w:type="nwCell">
+      <w:tblPr/>
+      <w:tcPr>
+        <w:tcBorders>
+          <w:bottom w:val="single" w:sz="4" w:space="0" w:color="9CC2E5" w:themeColor="accent5" w:themeTint="99"/>
+        </w:tcBorders>
+      </w:tcPr>
+    </w:tblStylePr>
+    <w:tblStylePr w:type="seCell">
+      <w:tblPr/>
+      <w:tcPr>
+        <w:tcBorders>
+          <w:top w:val="single" w:sz="4" w:space="0" w:color="9CC2E5" w:themeColor="accent5" w:themeTint="99"/>
+        </w:tcBorders>
+      </w:tcPr>
+    </w:tblStylePr>
+    <w:tblStylePr w:type="swCell">
+      <w:tblPr/>
+      <w:tcPr>
+        <w:tcBorders>
+          <w:top w:val="single" w:sz="4" w:space="0" w:color="9CC2E5" w:themeColor="accent5" w:themeTint="99"/>
+        </w:tcBorders>
+      </w:tcPr>
+    </w:tblStylePr>
+  </w:style>
+  <w:style w:type="table" w:styleId="GridTable7Colorful-Accent3">
+    <w:name w:val="Grid Table 7 Colorful Accent 3"/>
+    <w:basedOn w:val="TableNormal"/>
+    <w:uiPriority w:val="52"/>
+    <w:rsid w:val="00985CCE"/>
+    <w:rPr>
+      <w:color w:val="7B7B7B" w:themeColor="accent3" w:themeShade="BF"/>
+    </w:rPr>
+    <w:tblPr>
+      <w:tblStyleRowBandSize w:val="1"/>
+      <w:tblStyleColBandSize w:val="1"/>
+      <w:tblBorders>
+        <w:top w:val="single" w:sz="4" w:space="0" w:color="C9C9C9" w:themeColor="accent3" w:themeTint="99"/>
+        <w:left w:val="single" w:sz="4" w:space="0" w:color="C9C9C9" w:themeColor="accent3" w:themeTint="99"/>
+        <w:bottom w:val="single" w:sz="4" w:space="0" w:color="C9C9C9" w:themeColor="accent3" w:themeTint="99"/>
+        <w:right w:val="single" w:sz="4" w:space="0" w:color="C9C9C9" w:themeColor="accent3" w:themeTint="99"/>
+        <w:insideH w:val="single" w:sz="4" w:space="0" w:color="C9C9C9" w:themeColor="accent3" w:themeTint="99"/>
+        <w:insideV w:val="single" w:sz="4" w:space="0" w:color="C9C9C9" w:themeColor="accent3" w:themeTint="99"/>
+      </w:tblBorders>
+    </w:tblPr>
+    <w:tblStylePr w:type="firstRow">
+      <w:rPr>
+        <w:b/>
+        <w:bCs/>
+      </w:rPr>
+      <w:tblPr/>
+      <w:tcPr>
+        <w:tcBorders>
+          <w:top w:val="nil"/>
+          <w:left w:val="nil"/>
+          <w:right w:val="nil"/>
+          <w:insideH w:val="nil"/>
+          <w:insideV w:val="nil"/>
+        </w:tcBorders>
+        <w:shd w:val="clear" w:color="auto" w:fill="FFFFFF" w:themeFill="background1"/>
+      </w:tcPr>
+    </w:tblStylePr>
+    <w:tblStylePr w:type="lastRow">
+      <w:rPr>
+        <w:b/>
+        <w:bCs/>
+      </w:rPr>
+      <w:tblPr/>
+      <w:tcPr>
+        <w:tcBorders>
+          <w:left w:val="nil"/>
+          <w:bottom w:val="nil"/>
+          <w:right w:val="nil"/>
+          <w:insideH w:val="nil"/>
+          <w:insideV w:val="nil"/>
+        </w:tcBorders>
+        <w:shd w:val="clear" w:color="auto" w:fill="FFFFFF" w:themeFill="background1"/>
+      </w:tcPr>
+    </w:tblStylePr>
+    <w:tblStylePr w:type="firstCol">
+      <w:pPr>
+        <w:jc w:val="right"/>
+      </w:pPr>
+      <w:rPr>
+        <w:i/>
+        <w:iCs/>
+      </w:rPr>
+      <w:tblPr/>
+      <w:tcPr>
+        <w:tcBorders>
+          <w:top w:val="nil"/>
+          <w:left w:val="nil"/>
+          <w:bottom w:val="nil"/>
+          <w:insideH w:val="nil"/>
+          <w:insideV w:val="nil"/>
+        </w:tcBorders>
+        <w:shd w:val="clear" w:color="auto" w:fill="FFFFFF" w:themeFill="background1"/>
+      </w:tcPr>
+    </w:tblStylePr>
+    <w:tblStylePr w:type="lastCol">
+      <w:rPr>
+        <w:i/>
+        <w:iCs/>
+      </w:rPr>
+      <w:tblPr/>
+      <w:tcPr>
+        <w:tcBorders>
+          <w:top w:val="nil"/>
+          <w:bottom w:val="nil"/>
+          <w:right w:val="nil"/>
+          <w:insideH w:val="nil"/>
+          <w:insideV w:val="nil"/>
+        </w:tcBorders>
+        <w:shd w:val="clear" w:color="auto" w:fill="FFFFFF" w:themeFill="background1"/>
+      </w:tcPr>
+    </w:tblStylePr>
+    <w:tblStylePr w:type="band1Vert">
+      <w:tblPr/>
+      <w:tcPr>
+        <w:shd w:val="clear" w:color="auto" w:fill="EDEDED" w:themeFill="accent3" w:themeFillTint="33"/>
+      </w:tcPr>
+    </w:tblStylePr>
+    <w:tblStylePr w:type="band1Horz">
+      <w:tblPr/>
+      <w:tcPr>
+        <w:shd w:val="clear" w:color="auto" w:fill="EDEDED" w:themeFill="accent3" w:themeFillTint="33"/>
+      </w:tcPr>
+    </w:tblStylePr>
+    <w:tblStylePr w:type="neCell">
+      <w:tblPr/>
+      <w:tcPr>
+        <w:tcBorders>
+          <w:bottom w:val="single" w:sz="4" w:space="0" w:color="C9C9C9" w:themeColor="accent3" w:themeTint="99"/>
+        </w:tcBorders>
+      </w:tcPr>
+    </w:tblStylePr>
+    <w:tblStylePr w:type="nwCell">
+      <w:tblPr/>
+      <w:tcPr>
+        <w:tcBorders>
+          <w:bottom w:val="single" w:sz="4" w:space="0" w:color="C9C9C9" w:themeColor="accent3" w:themeTint="99"/>
+        </w:tcBorders>
+      </w:tcPr>
+    </w:tblStylePr>
+    <w:tblStylePr w:type="seCell">
+      <w:tblPr/>
+      <w:tcPr>
+        <w:tcBorders>
+          <w:top w:val="single" w:sz="4" w:space="0" w:color="C9C9C9" w:themeColor="accent3" w:themeTint="99"/>
+        </w:tcBorders>
+      </w:tcPr>
+    </w:tblStylePr>
+    <w:tblStylePr w:type="swCell">
+      <w:tblPr/>
+      <w:tcPr>
+        <w:tcBorders>
+          <w:top w:val="single" w:sz="4" w:space="0" w:color="C9C9C9" w:themeColor="accent3" w:themeTint="99"/>
+        </w:tcBorders>
+      </w:tcPr>
+    </w:tblStylePr>
   </w:style>
 </w:styles>
 </file>
@@ -2322,4 +4804,16 @@
     </a:ext>
   </a:extLst>
 </a:theme>
+</file>
+
+<file path=customXml/item1.xml><?xml version="1.0" encoding="utf-8"?>
+<b:Sources xmlns:b="http://schemas.openxmlformats.org/officeDocument/2006/bibliography" xmlns="http://schemas.openxmlformats.org/officeDocument/2006/bibliography" SelectedStyle="/APASixthEditionOfficeOnline.xsl" StyleName="APA" Version="6"/>
+</file>
+
+<file path=customXml/itemProps1.xml><?xml version="1.0" encoding="utf-8"?>
+<ds:datastoreItem xmlns:ds="http://schemas.openxmlformats.org/officeDocument/2006/customXml" ds:itemID="{0B12EF6E-CCFA-804D-9C28-2DAF7309CE52}">
+  <ds:schemaRefs>
+    <ds:schemaRef ds:uri="http://schemas.openxmlformats.org/officeDocument/2006/bibliography"/>
+  </ds:schemaRefs>
+</ds:datastoreItem>
 </file>
</xml_diff>